<commit_message>
Fragments: Criamos o fragment
</commit_message>
<xml_diff>
--- a/Curso-Android-Kotlin/## Dicas interface Android/Activity/Fragment.docx
+++ b/Curso-Android-Kotlin/## Dicas interface Android/Activity/Fragment.docx
@@ -61,6 +61,9 @@
         <w:pStyle w:val="PargrafodaLista"/>
       </w:pPr>
       <w:r>
+        <w:rPr>
+          <w:noProof/>
+        </w:rPr>
         <w:drawing>
           <wp:inline distT="0" distB="0" distL="0" distR="0" wp14:anchorId="1C2E5D6B" wp14:editId="639C7389">
             <wp:extent cx="5400040" cy="2955290"/>
@@ -124,6 +127,9 @@
         <w:pStyle w:val="PargrafodaLista"/>
       </w:pPr>
       <w:r>
+        <w:rPr>
+          <w:noProof/>
+        </w:rPr>
         <w:lastRenderedPageBreak/>
         <w:drawing>
           <wp:inline distT="0" distB="0" distL="0" distR="0" wp14:anchorId="628622F3" wp14:editId="2383A2A6">
@@ -217,6 +223,9 @@
     </w:p>
     <w:p>
       <w:r>
+        <w:rPr>
+          <w:noProof/>
+        </w:rPr>
         <w:drawing>
           <wp:inline distT="0" distB="0" distL="0" distR="0" wp14:anchorId="63AB9CDD" wp14:editId="590C6C22">
             <wp:extent cx="5400040" cy="2952750"/>
@@ -316,6 +325,9 @@
     </w:p>
     <w:p>
       <w:r>
+        <w:rPr>
+          <w:noProof/>
+        </w:rPr>
         <w:drawing>
           <wp:inline distT="0" distB="0" distL="0" distR="0" wp14:anchorId="099E1E0A" wp14:editId="2898C0E9">
             <wp:extent cx="5400040" cy="4739005"/>
@@ -404,6 +416,4211 @@
         <w:t>Programaticamente</w:t>
       </w:r>
     </w:p>
+    <w:p/>
+    <w:p/>
+    <w:p>
+      <w:r>
+        <w:lastRenderedPageBreak/>
+        <w:t xml:space="preserve">Para criar um </w:t>
+      </w:r>
+      <w:proofErr w:type="spellStart"/>
+      <w:r>
+        <w:t>fragment</w:t>
+      </w:r>
+      <w:proofErr w:type="spellEnd"/>
+      <w:r>
+        <w:t xml:space="preserve">, fazemos a mesma coisa quando queremos criar um </w:t>
+      </w:r>
+      <w:proofErr w:type="spellStart"/>
+      <w:r>
+        <w:t>activity</w:t>
+      </w:r>
+      <w:proofErr w:type="spellEnd"/>
+    </w:p>
+    <w:p>
+      <w:r>
+        <w:t xml:space="preserve">Criamos um pacote chamado </w:t>
+      </w:r>
+      <w:proofErr w:type="spellStart"/>
+      <w:r>
+        <w:t>fragment</w:t>
+      </w:r>
+      <w:proofErr w:type="spellEnd"/>
+      <w:r>
+        <w:t>.</w:t>
+      </w:r>
+    </w:p>
+    <w:p>
+      <w:r>
+        <w:t xml:space="preserve">Clicamos em New – e vamos na opção </w:t>
+      </w:r>
+      <w:proofErr w:type="spellStart"/>
+      <w:r>
+        <w:t>fragment</w:t>
+      </w:r>
+      <w:proofErr w:type="spellEnd"/>
+      <w:r>
+        <w:t xml:space="preserve">, </w:t>
+      </w:r>
+      <w:proofErr w:type="spellStart"/>
+      <w:r>
+        <w:t>la</w:t>
+      </w:r>
+      <w:proofErr w:type="spellEnd"/>
+      <w:r>
+        <w:t xml:space="preserve"> vai ter </w:t>
+      </w:r>
+      <w:proofErr w:type="spellStart"/>
+      <w:r>
+        <w:t>varias</w:t>
+      </w:r>
+      <w:proofErr w:type="spellEnd"/>
+      <w:r>
+        <w:t xml:space="preserve"> opções para você usar.</w:t>
+      </w:r>
+    </w:p>
+    <w:p>
+      <w:r>
+        <w:drawing>
+          <wp:inline distT="0" distB="0" distL="0" distR="0" wp14:anchorId="33DA346C" wp14:editId="5519F072">
+            <wp:extent cx="2648320" cy="1209844"/>
+            <wp:effectExtent l="0" t="0" r="0" b="9525"/>
+            <wp:docPr id="5" name="Imagem 5"/>
+            <wp:cNvGraphicFramePr>
+              <a:graphicFrameLocks xmlns:a="http://schemas.openxmlformats.org/drawingml/2006/main" noChangeAspect="1"/>
+            </wp:cNvGraphicFramePr>
+            <a:graphic xmlns:a="http://schemas.openxmlformats.org/drawingml/2006/main">
+              <a:graphicData uri="http://schemas.openxmlformats.org/drawingml/2006/picture">
+                <pic:pic xmlns:pic="http://schemas.openxmlformats.org/drawingml/2006/picture">
+                  <pic:nvPicPr>
+                    <pic:cNvPr id="1" name=""/>
+                    <pic:cNvPicPr/>
+                  </pic:nvPicPr>
+                  <pic:blipFill>
+                    <a:blip r:embed="rId9"/>
+                    <a:stretch>
+                      <a:fillRect/>
+                    </a:stretch>
+                  </pic:blipFill>
+                  <pic:spPr>
+                    <a:xfrm>
+                      <a:off x="0" y="0"/>
+                      <a:ext cx="2648320" cy="1209844"/>
+                    </a:xfrm>
+                    <a:prstGeom prst="rect">
+                      <a:avLst/>
+                    </a:prstGeom>
+                  </pic:spPr>
+                </pic:pic>
+              </a:graphicData>
+            </a:graphic>
+          </wp:inline>
+        </w:drawing>
+      </w:r>
+    </w:p>
+    <w:p>
+      <w:r>
+        <w:t xml:space="preserve">Quando clicamos em </w:t>
+      </w:r>
+      <w:proofErr w:type="spellStart"/>
+      <w:r>
+        <w:t>fragment</w:t>
+      </w:r>
+      <w:proofErr w:type="spellEnd"/>
+      <w:r>
+        <w:t xml:space="preserve"> e arrastamos para a tela, ele pergunta qual </w:t>
+      </w:r>
+      <w:proofErr w:type="spellStart"/>
+      <w:r>
+        <w:t>fragment</w:t>
+      </w:r>
+      <w:proofErr w:type="spellEnd"/>
+      <w:r>
+        <w:t xml:space="preserve"> você quer usar</w:t>
+      </w:r>
+    </w:p>
+    <w:p>
+      <w:r>
+        <w:drawing>
+          <wp:inline distT="0" distB="0" distL="0" distR="0" wp14:anchorId="2C7C589F" wp14:editId="69534C66">
+            <wp:extent cx="5400040" cy="2755265"/>
+            <wp:effectExtent l="0" t="0" r="0" b="6985"/>
+            <wp:docPr id="6" name="Imagem 6"/>
+            <wp:cNvGraphicFramePr>
+              <a:graphicFrameLocks xmlns:a="http://schemas.openxmlformats.org/drawingml/2006/main" noChangeAspect="1"/>
+            </wp:cNvGraphicFramePr>
+            <a:graphic xmlns:a="http://schemas.openxmlformats.org/drawingml/2006/main">
+              <a:graphicData uri="http://schemas.openxmlformats.org/drawingml/2006/picture">
+                <pic:pic xmlns:pic="http://schemas.openxmlformats.org/drawingml/2006/picture">
+                  <pic:nvPicPr>
+                    <pic:cNvPr id="1" name=""/>
+                    <pic:cNvPicPr/>
+                  </pic:nvPicPr>
+                  <pic:blipFill>
+                    <a:blip r:embed="rId10"/>
+                    <a:stretch>
+                      <a:fillRect/>
+                    </a:stretch>
+                  </pic:blipFill>
+                  <pic:spPr>
+                    <a:xfrm>
+                      <a:off x="0" y="0"/>
+                      <a:ext cx="5400040" cy="2755265"/>
+                    </a:xfrm>
+                    <a:prstGeom prst="rect">
+                      <a:avLst/>
+                    </a:prstGeom>
+                  </pic:spPr>
+                </pic:pic>
+              </a:graphicData>
+            </a:graphic>
+          </wp:inline>
+        </w:drawing>
+      </w:r>
+    </w:p>
+    <w:p>
+      <w:r>
+        <w:t>Nesse caso temos apenas 1.</w:t>
+      </w:r>
+    </w:p>
+    <w:p>
+      <w:r>
+        <w:t xml:space="preserve">Quando você adicionar vai </w:t>
+      </w:r>
+      <w:proofErr w:type="gramStart"/>
+      <w:r>
+        <w:t>da esse erro</w:t>
+      </w:r>
+      <w:proofErr w:type="gramEnd"/>
+      <w:r>
+        <w:t xml:space="preserve">, esse erro diz que é necessário ter um </w:t>
+      </w:r>
+      <w:proofErr w:type="spellStart"/>
+      <w:r>
+        <w:t>fragment</w:t>
+      </w:r>
+      <w:proofErr w:type="spellEnd"/>
+      <w:r>
+        <w:t xml:space="preserve"> teste, </w:t>
+      </w:r>
+      <w:proofErr w:type="spellStart"/>
+      <w:r>
+        <w:t>ate</w:t>
+      </w:r>
+      <w:proofErr w:type="spellEnd"/>
+      <w:r>
+        <w:t xml:space="preserve"> mesmo para você visualizar, então é só você clicar ali em teste</w:t>
+      </w:r>
+    </w:p>
+    <w:p>
+      <w:r>
+        <w:lastRenderedPageBreak/>
+        <w:drawing>
+          <wp:inline distT="0" distB="0" distL="0" distR="0" wp14:anchorId="06D189B5" wp14:editId="1B956D6E">
+            <wp:extent cx="5935820" cy="1695450"/>
+            <wp:effectExtent l="0" t="0" r="8255" b="0"/>
+            <wp:docPr id="7" name="Imagem 7"/>
+            <wp:cNvGraphicFramePr>
+              <a:graphicFrameLocks xmlns:a="http://schemas.openxmlformats.org/drawingml/2006/main" noChangeAspect="1"/>
+            </wp:cNvGraphicFramePr>
+            <a:graphic xmlns:a="http://schemas.openxmlformats.org/drawingml/2006/main">
+              <a:graphicData uri="http://schemas.openxmlformats.org/drawingml/2006/picture">
+                <pic:pic xmlns:pic="http://schemas.openxmlformats.org/drawingml/2006/picture">
+                  <pic:nvPicPr>
+                    <pic:cNvPr id="1" name=""/>
+                    <pic:cNvPicPr/>
+                  </pic:nvPicPr>
+                  <pic:blipFill>
+                    <a:blip r:embed="rId11"/>
+                    <a:stretch>
+                      <a:fillRect/>
+                    </a:stretch>
+                  </pic:blipFill>
+                  <pic:spPr>
+                    <a:xfrm>
+                      <a:off x="0" y="0"/>
+                      <a:ext cx="5944740" cy="1697998"/>
+                    </a:xfrm>
+                    <a:prstGeom prst="rect">
+                      <a:avLst/>
+                    </a:prstGeom>
+                  </pic:spPr>
+                </pic:pic>
+              </a:graphicData>
+            </a:graphic>
+          </wp:inline>
+        </w:drawing>
+      </w:r>
+    </w:p>
+    <w:p>
+      <w:r>
+        <w:drawing>
+          <wp:inline distT="0" distB="0" distL="0" distR="0" wp14:anchorId="3C74EE22" wp14:editId="6CE06A23">
+            <wp:extent cx="1609950" cy="800212"/>
+            <wp:effectExtent l="0" t="0" r="9525" b="0"/>
+            <wp:docPr id="8" name="Imagem 8"/>
+            <wp:cNvGraphicFramePr>
+              <a:graphicFrameLocks xmlns:a="http://schemas.openxmlformats.org/drawingml/2006/main" noChangeAspect="1"/>
+            </wp:cNvGraphicFramePr>
+            <a:graphic xmlns:a="http://schemas.openxmlformats.org/drawingml/2006/main">
+              <a:graphicData uri="http://schemas.openxmlformats.org/drawingml/2006/picture">
+                <pic:pic xmlns:pic="http://schemas.openxmlformats.org/drawingml/2006/picture">
+                  <pic:nvPicPr>
+                    <pic:cNvPr id="1" name=""/>
+                    <pic:cNvPicPr/>
+                  </pic:nvPicPr>
+                  <pic:blipFill>
+                    <a:blip r:embed="rId12"/>
+                    <a:stretch>
+                      <a:fillRect/>
+                    </a:stretch>
+                  </pic:blipFill>
+                  <pic:spPr>
+                    <a:xfrm>
+                      <a:off x="0" y="0"/>
+                      <a:ext cx="1609950" cy="800212"/>
+                    </a:xfrm>
+                    <a:prstGeom prst="rect">
+                      <a:avLst/>
+                    </a:prstGeom>
+                  </pic:spPr>
+                </pic:pic>
+              </a:graphicData>
+            </a:graphic>
+          </wp:inline>
+        </w:drawing>
+      </w:r>
+    </w:p>
+    <w:p/>
+    <w:p>
+      <w:r>
+        <w:t>Agora para gerar a visualização e gerado o Tools</w:t>
+      </w:r>
+    </w:p>
+    <w:p>
+      <w:pPr>
+        <w:shd w:val="clear" w:color="auto" w:fill="1E1F22"/>
+        <w:tabs>
+          <w:tab w:val="left" w:pos="916"/>
+          <w:tab w:val="left" w:pos="1832"/>
+          <w:tab w:val="left" w:pos="2748"/>
+          <w:tab w:val="left" w:pos="3664"/>
+          <w:tab w:val="left" w:pos="4580"/>
+          <w:tab w:val="left" w:pos="5496"/>
+          <w:tab w:val="left" w:pos="6412"/>
+          <w:tab w:val="left" w:pos="7328"/>
+          <w:tab w:val="left" w:pos="8244"/>
+          <w:tab w:val="left" w:pos="9160"/>
+          <w:tab w:val="left" w:pos="10076"/>
+          <w:tab w:val="left" w:pos="10992"/>
+          <w:tab w:val="left" w:pos="11908"/>
+          <w:tab w:val="left" w:pos="12824"/>
+          <w:tab w:val="left" w:pos="13740"/>
+          <w:tab w:val="left" w:pos="14656"/>
+        </w:tabs>
+        <w:spacing w:after="0" w:line="240" w:lineRule="auto"/>
+        <w:rPr>
+          <w:rFonts w:ascii="JetBrains Mono" w:eastAsia="Times New Roman" w:hAnsi="JetBrains Mono" w:cs="JetBrains Mono"/>
+          <w:color w:val="BCBEC4"/>
+          <w:sz w:val="20"/>
+          <w:szCs w:val="20"/>
+          <w:lang w:eastAsia="pt-BR"/>
+        </w:rPr>
+      </w:pPr>
+      <w:r>
+        <w:rPr>
+          <w:rFonts w:ascii="JetBrains Mono" w:eastAsia="Times New Roman" w:hAnsi="JetBrains Mono" w:cs="JetBrains Mono"/>
+          <w:color w:val="D5B778"/>
+          <w:sz w:val="20"/>
+          <w:szCs w:val="20"/>
+          <w:lang w:eastAsia="pt-BR"/>
+        </w:rPr>
+        <w:t>&lt;</w:t>
+      </w:r>
+      <w:proofErr w:type="spellStart"/>
+      <w:proofErr w:type="gramStart"/>
+      <w:r>
+        <w:rPr>
+          <w:rFonts w:ascii="JetBrains Mono" w:eastAsia="Times New Roman" w:hAnsi="JetBrains Mono" w:cs="JetBrains Mono"/>
+          <w:color w:val="D5B778"/>
+          <w:sz w:val="20"/>
+          <w:szCs w:val="20"/>
+          <w:lang w:eastAsia="pt-BR"/>
+        </w:rPr>
+        <w:t>androidx.fragment.app.FragmentContainerView</w:t>
+      </w:r>
+      <w:proofErr w:type="spellEnd"/>
+      <w:proofErr w:type="gramEnd"/>
+      <w:r>
+        <w:rPr>
+          <w:rFonts w:ascii="JetBrains Mono" w:eastAsia="Times New Roman" w:hAnsi="JetBrains Mono" w:cs="JetBrains Mono"/>
+          <w:color w:val="D5B778"/>
+          <w:sz w:val="20"/>
+          <w:szCs w:val="20"/>
+          <w:lang w:eastAsia="pt-BR"/>
+        </w:rPr>
+        <w:br/>
+        <w:t xml:space="preserve">    </w:t>
+      </w:r>
+      <w:proofErr w:type="spellStart"/>
+      <w:r>
+        <w:rPr>
+          <w:rFonts w:ascii="JetBrains Mono" w:eastAsia="Times New Roman" w:hAnsi="JetBrains Mono" w:cs="JetBrains Mono"/>
+          <w:color w:val="C77DBB"/>
+          <w:sz w:val="20"/>
+          <w:szCs w:val="20"/>
+          <w:lang w:eastAsia="pt-BR"/>
+        </w:rPr>
+        <w:t>android</w:t>
+      </w:r>
+      <w:r>
+        <w:rPr>
+          <w:rFonts w:ascii="JetBrains Mono" w:eastAsia="Times New Roman" w:hAnsi="JetBrains Mono" w:cs="JetBrains Mono"/>
+          <w:color w:val="BCBEC4"/>
+          <w:sz w:val="20"/>
+          <w:szCs w:val="20"/>
+          <w:lang w:eastAsia="pt-BR"/>
+        </w:rPr>
+        <w:t>:id</w:t>
+      </w:r>
+      <w:proofErr w:type="spellEnd"/>
+      <w:r>
+        <w:rPr>
+          <w:rFonts w:ascii="JetBrains Mono" w:eastAsia="Times New Roman" w:hAnsi="JetBrains Mono" w:cs="JetBrains Mono"/>
+          <w:color w:val="6AAB73"/>
+          <w:sz w:val="20"/>
+          <w:szCs w:val="20"/>
+          <w:lang w:eastAsia="pt-BR"/>
+        </w:rPr>
+        <w:t>="@+id/</w:t>
+      </w:r>
+      <w:proofErr w:type="spellStart"/>
+      <w:r>
+        <w:rPr>
+          <w:rFonts w:ascii="JetBrains Mono" w:eastAsia="Times New Roman" w:hAnsi="JetBrains Mono" w:cs="JetBrains Mono"/>
+          <w:color w:val="6AAB73"/>
+          <w:sz w:val="20"/>
+          <w:szCs w:val="20"/>
+          <w:lang w:eastAsia="pt-BR"/>
+        </w:rPr>
+        <w:t>fragmentContainerView</w:t>
+      </w:r>
+      <w:proofErr w:type="spellEnd"/>
+      <w:r>
+        <w:rPr>
+          <w:rFonts w:ascii="JetBrains Mono" w:eastAsia="Times New Roman" w:hAnsi="JetBrains Mono" w:cs="JetBrains Mono"/>
+          <w:color w:val="6AAB73"/>
+          <w:sz w:val="20"/>
+          <w:szCs w:val="20"/>
+          <w:lang w:eastAsia="pt-BR"/>
+        </w:rPr>
+        <w:t>"</w:t>
+      </w:r>
+      <w:r>
+        <w:rPr>
+          <w:rFonts w:ascii="JetBrains Mono" w:eastAsia="Times New Roman" w:hAnsi="JetBrains Mono" w:cs="JetBrains Mono"/>
+          <w:color w:val="6AAB73"/>
+          <w:sz w:val="20"/>
+          <w:szCs w:val="20"/>
+          <w:lang w:eastAsia="pt-BR"/>
+        </w:rPr>
+        <w:br/>
+        <w:t xml:space="preserve">    </w:t>
+      </w:r>
+      <w:r>
+        <w:rPr>
+          <w:rFonts w:ascii="JetBrains Mono" w:eastAsia="Times New Roman" w:hAnsi="JetBrains Mono" w:cs="JetBrains Mono"/>
+          <w:color w:val="C77DBB"/>
+          <w:sz w:val="20"/>
+          <w:szCs w:val="20"/>
+          <w:lang w:eastAsia="pt-BR"/>
+        </w:rPr>
+        <w:t>android</w:t>
+      </w:r>
+      <w:r>
+        <w:rPr>
+          <w:rFonts w:ascii="JetBrains Mono" w:eastAsia="Times New Roman" w:hAnsi="JetBrains Mono" w:cs="JetBrains Mono"/>
+          <w:color w:val="BCBEC4"/>
+          <w:sz w:val="20"/>
+          <w:szCs w:val="20"/>
+          <w:lang w:eastAsia="pt-BR"/>
+        </w:rPr>
+        <w:t>:name</w:t>
+      </w:r>
+      <w:r>
+        <w:rPr>
+          <w:rFonts w:ascii="JetBrains Mono" w:eastAsia="Times New Roman" w:hAnsi="JetBrains Mono" w:cs="JetBrains Mono"/>
+          <w:color w:val="6AAB73"/>
+          <w:sz w:val="20"/>
+          <w:szCs w:val="20"/>
+          <w:lang w:eastAsia="pt-BR"/>
+        </w:rPr>
+        <w:t>="com.allephnogueira.criandofragment.fragments.TesteFragment"</w:t>
+      </w:r>
+      <w:r>
+        <w:rPr>
+          <w:rFonts w:ascii="JetBrains Mono" w:eastAsia="Times New Roman" w:hAnsi="JetBrains Mono" w:cs="JetBrains Mono"/>
+          <w:color w:val="6AAB73"/>
+          <w:sz w:val="20"/>
+          <w:szCs w:val="20"/>
+          <w:lang w:eastAsia="pt-BR"/>
+        </w:rPr>
+        <w:br/>
+        <w:t xml:space="preserve">    </w:t>
+      </w:r>
+      <w:proofErr w:type="spellStart"/>
+      <w:r>
+        <w:rPr>
+          <w:rFonts w:ascii="JetBrains Mono" w:eastAsia="Times New Roman" w:hAnsi="JetBrains Mono" w:cs="JetBrains Mono"/>
+          <w:color w:val="C77DBB"/>
+          <w:sz w:val="20"/>
+          <w:szCs w:val="20"/>
+          <w:lang w:eastAsia="pt-BR"/>
+        </w:rPr>
+        <w:t>android</w:t>
+      </w:r>
+      <w:r>
+        <w:rPr>
+          <w:rFonts w:ascii="JetBrains Mono" w:eastAsia="Times New Roman" w:hAnsi="JetBrains Mono" w:cs="JetBrains Mono"/>
+          <w:color w:val="BCBEC4"/>
+          <w:sz w:val="20"/>
+          <w:szCs w:val="20"/>
+          <w:lang w:eastAsia="pt-BR"/>
+        </w:rPr>
+        <w:t>:layout_width</w:t>
+      </w:r>
+      <w:proofErr w:type="spellEnd"/>
+      <w:r>
+        <w:rPr>
+          <w:rFonts w:ascii="JetBrains Mono" w:eastAsia="Times New Roman" w:hAnsi="JetBrains Mono" w:cs="JetBrains Mono"/>
+          <w:color w:val="6AAB73"/>
+          <w:sz w:val="20"/>
+          <w:szCs w:val="20"/>
+          <w:lang w:eastAsia="pt-BR"/>
+        </w:rPr>
+        <w:t>="</w:t>
+      </w:r>
+      <w:proofErr w:type="spellStart"/>
+      <w:r>
+        <w:rPr>
+          <w:rFonts w:ascii="JetBrains Mono" w:eastAsia="Times New Roman" w:hAnsi="JetBrains Mono" w:cs="JetBrains Mono"/>
+          <w:color w:val="6AAB73"/>
+          <w:sz w:val="20"/>
+          <w:szCs w:val="20"/>
+          <w:lang w:eastAsia="pt-BR"/>
+        </w:rPr>
+        <w:t>wrap_content</w:t>
+      </w:r>
+      <w:proofErr w:type="spellEnd"/>
+      <w:r>
+        <w:rPr>
+          <w:rFonts w:ascii="JetBrains Mono" w:eastAsia="Times New Roman" w:hAnsi="JetBrains Mono" w:cs="JetBrains Mono"/>
+          <w:color w:val="6AAB73"/>
+          <w:sz w:val="20"/>
+          <w:szCs w:val="20"/>
+          <w:lang w:eastAsia="pt-BR"/>
+        </w:rPr>
+        <w:t>"</w:t>
+      </w:r>
+      <w:r>
+        <w:rPr>
+          <w:rFonts w:ascii="JetBrains Mono" w:eastAsia="Times New Roman" w:hAnsi="JetBrains Mono" w:cs="JetBrains Mono"/>
+          <w:color w:val="6AAB73"/>
+          <w:sz w:val="20"/>
+          <w:szCs w:val="20"/>
+          <w:lang w:eastAsia="pt-BR"/>
+        </w:rPr>
+        <w:br/>
+        <w:t xml:space="preserve">    </w:t>
+      </w:r>
+      <w:proofErr w:type="spellStart"/>
+      <w:r>
+        <w:rPr>
+          <w:rFonts w:ascii="JetBrains Mono" w:eastAsia="Times New Roman" w:hAnsi="JetBrains Mono" w:cs="JetBrains Mono"/>
+          <w:color w:val="C77DBB"/>
+          <w:sz w:val="20"/>
+          <w:szCs w:val="20"/>
+          <w:lang w:eastAsia="pt-BR"/>
+        </w:rPr>
+        <w:t>android</w:t>
+      </w:r>
+      <w:r>
+        <w:rPr>
+          <w:rFonts w:ascii="JetBrains Mono" w:eastAsia="Times New Roman" w:hAnsi="JetBrains Mono" w:cs="JetBrains Mono"/>
+          <w:color w:val="BCBEC4"/>
+          <w:sz w:val="20"/>
+          <w:szCs w:val="20"/>
+          <w:lang w:eastAsia="pt-BR"/>
+        </w:rPr>
+        <w:t>:layout_height</w:t>
+      </w:r>
+      <w:proofErr w:type="spellEnd"/>
+      <w:r>
+        <w:rPr>
+          <w:rFonts w:ascii="JetBrains Mono" w:eastAsia="Times New Roman" w:hAnsi="JetBrains Mono" w:cs="JetBrains Mono"/>
+          <w:color w:val="6AAB73"/>
+          <w:sz w:val="20"/>
+          <w:szCs w:val="20"/>
+          <w:lang w:eastAsia="pt-BR"/>
+        </w:rPr>
+        <w:t>="</w:t>
+      </w:r>
+      <w:proofErr w:type="spellStart"/>
+      <w:r>
+        <w:rPr>
+          <w:rFonts w:ascii="JetBrains Mono" w:eastAsia="Times New Roman" w:hAnsi="JetBrains Mono" w:cs="JetBrains Mono"/>
+          <w:color w:val="6AAB73"/>
+          <w:sz w:val="20"/>
+          <w:szCs w:val="20"/>
+          <w:lang w:eastAsia="pt-BR"/>
+        </w:rPr>
+        <w:t>wrap_content</w:t>
+      </w:r>
+      <w:proofErr w:type="spellEnd"/>
+      <w:r>
+        <w:rPr>
+          <w:rFonts w:ascii="JetBrains Mono" w:eastAsia="Times New Roman" w:hAnsi="JetBrains Mono" w:cs="JetBrains Mono"/>
+          <w:color w:val="6AAB73"/>
+          <w:sz w:val="20"/>
+          <w:szCs w:val="20"/>
+          <w:lang w:eastAsia="pt-BR"/>
+        </w:rPr>
+        <w:t>"</w:t>
+      </w:r>
+      <w:r>
+        <w:rPr>
+          <w:rFonts w:ascii="JetBrains Mono" w:eastAsia="Times New Roman" w:hAnsi="JetBrains Mono" w:cs="JetBrains Mono"/>
+          <w:color w:val="6AAB73"/>
+          <w:sz w:val="20"/>
+          <w:szCs w:val="20"/>
+          <w:lang w:eastAsia="pt-BR"/>
+        </w:rPr>
+        <w:br/>
+        <w:t xml:space="preserve">    </w:t>
+      </w:r>
+      <w:proofErr w:type="spellStart"/>
+      <w:r>
+        <w:rPr>
+          <w:rFonts w:ascii="JetBrains Mono" w:eastAsia="Times New Roman" w:hAnsi="JetBrains Mono" w:cs="JetBrains Mono"/>
+          <w:color w:val="C77DBB"/>
+          <w:sz w:val="20"/>
+          <w:szCs w:val="20"/>
+          <w:lang w:eastAsia="pt-BR"/>
+        </w:rPr>
+        <w:t>tools</w:t>
+      </w:r>
+      <w:r>
+        <w:rPr>
+          <w:rFonts w:ascii="JetBrains Mono" w:eastAsia="Times New Roman" w:hAnsi="JetBrains Mono" w:cs="JetBrains Mono"/>
+          <w:color w:val="BCBEC4"/>
+          <w:sz w:val="20"/>
+          <w:szCs w:val="20"/>
+          <w:lang w:eastAsia="pt-BR"/>
+        </w:rPr>
+        <w:t>:layout_editor_absoluteX</w:t>
+      </w:r>
+      <w:proofErr w:type="spellEnd"/>
+      <w:r>
+        <w:rPr>
+          <w:rFonts w:ascii="JetBrains Mono" w:eastAsia="Times New Roman" w:hAnsi="JetBrains Mono" w:cs="JetBrains Mono"/>
+          <w:color w:val="6AAB73"/>
+          <w:sz w:val="20"/>
+          <w:szCs w:val="20"/>
+          <w:lang w:eastAsia="pt-BR"/>
+        </w:rPr>
+        <w:t>="137dp"</w:t>
+      </w:r>
+      <w:r>
+        <w:rPr>
+          <w:rFonts w:ascii="JetBrains Mono" w:eastAsia="Times New Roman" w:hAnsi="JetBrains Mono" w:cs="JetBrains Mono"/>
+          <w:color w:val="6AAB73"/>
+          <w:sz w:val="20"/>
+          <w:szCs w:val="20"/>
+          <w:lang w:eastAsia="pt-BR"/>
+        </w:rPr>
+        <w:br/>
+        <w:t xml:space="preserve">    </w:t>
+      </w:r>
+      <w:proofErr w:type="spellStart"/>
+      <w:r>
+        <w:rPr>
+          <w:rFonts w:ascii="JetBrains Mono" w:eastAsia="Times New Roman" w:hAnsi="JetBrains Mono" w:cs="JetBrains Mono"/>
+          <w:color w:val="C77DBB"/>
+          <w:sz w:val="20"/>
+          <w:szCs w:val="20"/>
+          <w:lang w:eastAsia="pt-BR"/>
+        </w:rPr>
+        <w:t>tools</w:t>
+      </w:r>
+      <w:r>
+        <w:rPr>
+          <w:rFonts w:ascii="JetBrains Mono" w:eastAsia="Times New Roman" w:hAnsi="JetBrains Mono" w:cs="JetBrains Mono"/>
+          <w:color w:val="BCBEC4"/>
+          <w:sz w:val="20"/>
+          <w:szCs w:val="20"/>
+          <w:lang w:eastAsia="pt-BR"/>
+        </w:rPr>
+        <w:t>:layout_editor_absoluteY</w:t>
+      </w:r>
+      <w:proofErr w:type="spellEnd"/>
+      <w:r>
+        <w:rPr>
+          <w:rFonts w:ascii="JetBrains Mono" w:eastAsia="Times New Roman" w:hAnsi="JetBrains Mono" w:cs="JetBrains Mono"/>
+          <w:color w:val="6AAB73"/>
+          <w:sz w:val="20"/>
+          <w:szCs w:val="20"/>
+          <w:lang w:eastAsia="pt-BR"/>
+        </w:rPr>
+        <w:t>="174dp"</w:t>
+      </w:r>
+      <w:r>
+        <w:rPr>
+          <w:rFonts w:ascii="JetBrains Mono" w:eastAsia="Times New Roman" w:hAnsi="JetBrains Mono" w:cs="JetBrains Mono"/>
+          <w:color w:val="6AAB73"/>
+          <w:sz w:val="20"/>
+          <w:szCs w:val="20"/>
+          <w:lang w:eastAsia="pt-BR"/>
+        </w:rPr>
+        <w:br/>
+        <w:t xml:space="preserve">    </w:t>
+      </w:r>
+      <w:proofErr w:type="spellStart"/>
+      <w:r>
+        <w:rPr>
+          <w:rFonts w:ascii="JetBrains Mono" w:eastAsia="Times New Roman" w:hAnsi="JetBrains Mono" w:cs="JetBrains Mono"/>
+          <w:color w:val="C77DBB"/>
+          <w:sz w:val="20"/>
+          <w:szCs w:val="20"/>
+          <w:highlight w:val="darkBlue"/>
+          <w:lang w:eastAsia="pt-BR"/>
+        </w:rPr>
+        <w:t>tools</w:t>
+      </w:r>
+      <w:r>
+        <w:rPr>
+          <w:rFonts w:ascii="JetBrains Mono" w:eastAsia="Times New Roman" w:hAnsi="JetBrains Mono" w:cs="JetBrains Mono"/>
+          <w:color w:val="BCBEC4"/>
+          <w:sz w:val="20"/>
+          <w:szCs w:val="20"/>
+          <w:highlight w:val="darkBlue"/>
+          <w:lang w:eastAsia="pt-BR"/>
+        </w:rPr>
+        <w:t>:layout</w:t>
+      </w:r>
+      <w:proofErr w:type="spellEnd"/>
+      <w:r>
+        <w:rPr>
+          <w:rFonts w:ascii="JetBrains Mono" w:eastAsia="Times New Roman" w:hAnsi="JetBrains Mono" w:cs="JetBrains Mono"/>
+          <w:color w:val="6AAB73"/>
+          <w:sz w:val="20"/>
+          <w:szCs w:val="20"/>
+          <w:highlight w:val="darkBlue"/>
+          <w:lang w:eastAsia="pt-BR"/>
+        </w:rPr>
+        <w:t>="@layout/</w:t>
+      </w:r>
+      <w:proofErr w:type="spellStart"/>
+      <w:r>
+        <w:rPr>
+          <w:rFonts w:ascii="JetBrains Mono" w:eastAsia="Times New Roman" w:hAnsi="JetBrains Mono" w:cs="JetBrains Mono"/>
+          <w:color w:val="6AAB73"/>
+          <w:sz w:val="20"/>
+          <w:szCs w:val="20"/>
+          <w:highlight w:val="darkBlue"/>
+          <w:lang w:eastAsia="pt-BR"/>
+        </w:rPr>
+        <w:t>fragment_teste</w:t>
+      </w:r>
+      <w:proofErr w:type="spellEnd"/>
+      <w:r>
+        <w:rPr>
+          <w:rFonts w:ascii="JetBrains Mono" w:eastAsia="Times New Roman" w:hAnsi="JetBrains Mono" w:cs="JetBrains Mono"/>
+          <w:color w:val="6AAB73"/>
+          <w:sz w:val="20"/>
+          <w:szCs w:val="20"/>
+          <w:highlight w:val="darkBlue"/>
+          <w:lang w:eastAsia="pt-BR"/>
+        </w:rPr>
+        <w:t xml:space="preserve">" </w:t>
+      </w:r>
+      <w:r>
+        <w:rPr>
+          <w:rFonts w:ascii="JetBrains Mono" w:eastAsia="Times New Roman" w:hAnsi="JetBrains Mono" w:cs="JetBrains Mono"/>
+          <w:color w:val="D5B778"/>
+          <w:sz w:val="20"/>
+          <w:szCs w:val="20"/>
+          <w:highlight w:val="darkBlue"/>
+          <w:lang w:eastAsia="pt-BR"/>
+        </w:rPr>
+        <w:t>/&gt;</w:t>
+      </w:r>
+    </w:p>
+    <w:p/>
+    <w:p>
+      <w:r>
+        <w:t xml:space="preserve">Oque é </w:t>
+      </w:r>
+      <w:proofErr w:type="gramStart"/>
+      <w:r>
+        <w:t>o tools</w:t>
+      </w:r>
+      <w:proofErr w:type="gramEnd"/>
+      <w:r>
+        <w:t xml:space="preserve">? São coisas que quando você compilar o projeto ele não vai levar em consideração. </w:t>
+      </w:r>
+    </w:p>
+    <w:p/>
+    <w:p/>
+    <w:p/>
+    <w:p/>
+    <w:p/>
+    <w:p/>
+    <w:p/>
+    <w:p>
+      <w:r>
+        <w:lastRenderedPageBreak/>
+        <w:t xml:space="preserve">Agora ele vai aparecer o </w:t>
+      </w:r>
+      <w:proofErr w:type="spellStart"/>
+      <w:r>
+        <w:t>fragment</w:t>
+      </w:r>
+      <w:proofErr w:type="spellEnd"/>
+      <w:r>
+        <w:t xml:space="preserve"> como teste</w:t>
+      </w:r>
+    </w:p>
+    <w:p>
+      <w:r>
+        <w:drawing>
+          <wp:inline distT="0" distB="0" distL="0" distR="0" wp14:anchorId="5009CECD" wp14:editId="234F6338">
+            <wp:extent cx="5068007" cy="3715268"/>
+            <wp:effectExtent l="0" t="0" r="0" b="0"/>
+            <wp:docPr id="9" name="Imagem 9"/>
+            <wp:cNvGraphicFramePr>
+              <a:graphicFrameLocks xmlns:a="http://schemas.openxmlformats.org/drawingml/2006/main" noChangeAspect="1"/>
+            </wp:cNvGraphicFramePr>
+            <a:graphic xmlns:a="http://schemas.openxmlformats.org/drawingml/2006/main">
+              <a:graphicData uri="http://schemas.openxmlformats.org/drawingml/2006/picture">
+                <pic:pic xmlns:pic="http://schemas.openxmlformats.org/drawingml/2006/picture">
+                  <pic:nvPicPr>
+                    <pic:cNvPr id="1" name=""/>
+                    <pic:cNvPicPr/>
+                  </pic:nvPicPr>
+                  <pic:blipFill>
+                    <a:blip r:embed="rId13"/>
+                    <a:stretch>
+                      <a:fillRect/>
+                    </a:stretch>
+                  </pic:blipFill>
+                  <pic:spPr>
+                    <a:xfrm>
+                      <a:off x="0" y="0"/>
+                      <a:ext cx="5068007" cy="3715268"/>
+                    </a:xfrm>
+                    <a:prstGeom prst="rect">
+                      <a:avLst/>
+                    </a:prstGeom>
+                  </pic:spPr>
+                </pic:pic>
+              </a:graphicData>
+            </a:graphic>
+          </wp:inline>
+        </w:drawing>
+      </w:r>
+    </w:p>
+    <w:p>
+      <w:r>
+        <w:t>Agora vamos para a parte do código, para fazer funcionar.</w:t>
+      </w:r>
+    </w:p>
+    <w:p/>
+    <w:p>
+      <w:r>
+        <w:t xml:space="preserve">Mas agora vamos criar do 0 um </w:t>
+      </w:r>
+      <w:proofErr w:type="spellStart"/>
+      <w:proofErr w:type="gramStart"/>
+      <w:r>
+        <w:t>fragment.kt</w:t>
+      </w:r>
+      <w:proofErr w:type="spellEnd"/>
+      <w:proofErr w:type="gramEnd"/>
+      <w:r>
+        <w:t>, não vamos utilizar o antigo.</w:t>
+      </w:r>
+    </w:p>
+    <w:p/>
+    <w:p>
+      <w:r>
+        <w:t>Criamos a classe</w:t>
+      </w:r>
+    </w:p>
+    <w:p>
+      <w:pPr>
+        <w:pStyle w:val="Pr-formataoHTML"/>
+        <w:shd w:val="clear" w:color="auto" w:fill="1E1F22"/>
+        <w:rPr>
+          <w:rFonts w:ascii="JetBrains Mono" w:hAnsi="JetBrains Mono" w:cs="JetBrains Mono"/>
+          <w:color w:val="BCBEC4"/>
+        </w:rPr>
+      </w:pPr>
+      <w:proofErr w:type="spellStart"/>
+      <w:r>
+        <w:rPr>
+          <w:rFonts w:ascii="JetBrains Mono" w:hAnsi="JetBrains Mono" w:cs="JetBrains Mono"/>
+          <w:color w:val="CF8E6D"/>
+        </w:rPr>
+        <w:t>package</w:t>
+      </w:r>
+      <w:proofErr w:type="spellEnd"/>
+      <w:r>
+        <w:rPr>
+          <w:rFonts w:ascii="JetBrains Mono" w:hAnsi="JetBrains Mono" w:cs="JetBrains Mono"/>
+          <w:color w:val="CF8E6D"/>
+        </w:rPr>
+        <w:t xml:space="preserve"> </w:t>
+      </w:r>
+      <w:proofErr w:type="spellStart"/>
+      <w:proofErr w:type="gramStart"/>
+      <w:r>
+        <w:rPr>
+          <w:rFonts w:ascii="JetBrains Mono" w:hAnsi="JetBrains Mono" w:cs="JetBrains Mono"/>
+          <w:color w:val="BCBEC4"/>
+        </w:rPr>
+        <w:t>com.allephnogueira</w:t>
+      </w:r>
+      <w:proofErr w:type="gramEnd"/>
+      <w:r>
+        <w:rPr>
+          <w:rFonts w:ascii="JetBrains Mono" w:hAnsi="JetBrains Mono" w:cs="JetBrains Mono"/>
+          <w:color w:val="BCBEC4"/>
+        </w:rPr>
+        <w:t>.criandofragment.fragments</w:t>
+      </w:r>
+      <w:proofErr w:type="spellEnd"/>
+      <w:r>
+        <w:rPr>
+          <w:rFonts w:ascii="JetBrains Mono" w:hAnsi="JetBrains Mono" w:cs="JetBrains Mono"/>
+          <w:color w:val="BCBEC4"/>
+        </w:rPr>
+        <w:br/>
+      </w:r>
+      <w:r>
+        <w:rPr>
+          <w:rFonts w:ascii="JetBrains Mono" w:hAnsi="JetBrains Mono" w:cs="JetBrains Mono"/>
+          <w:color w:val="BCBEC4"/>
+        </w:rPr>
+        <w:br/>
+      </w:r>
+      <w:proofErr w:type="spellStart"/>
+      <w:r>
+        <w:rPr>
+          <w:rFonts w:ascii="JetBrains Mono" w:hAnsi="JetBrains Mono" w:cs="JetBrains Mono"/>
+          <w:color w:val="CF8E6D"/>
+        </w:rPr>
+        <w:t>class</w:t>
+      </w:r>
+      <w:proofErr w:type="spellEnd"/>
+      <w:r>
+        <w:rPr>
+          <w:rFonts w:ascii="JetBrains Mono" w:hAnsi="JetBrains Mono" w:cs="JetBrains Mono"/>
+          <w:color w:val="CF8E6D"/>
+        </w:rPr>
+        <w:t xml:space="preserve"> </w:t>
+      </w:r>
+      <w:proofErr w:type="spellStart"/>
+      <w:r>
+        <w:rPr>
+          <w:rFonts w:ascii="JetBrains Mono" w:hAnsi="JetBrains Mono" w:cs="JetBrains Mono"/>
+          <w:color w:val="BCBEC4"/>
+        </w:rPr>
+        <w:t>ConversasFragment</w:t>
+      </w:r>
+      <w:proofErr w:type="spellEnd"/>
+      <w:r>
+        <w:rPr>
+          <w:rFonts w:ascii="JetBrains Mono" w:hAnsi="JetBrains Mono" w:cs="JetBrains Mono"/>
+          <w:color w:val="BCBEC4"/>
+        </w:rPr>
+        <w:t xml:space="preserve"> </w:t>
+      </w:r>
+      <w:r>
+        <w:rPr>
+          <w:rFonts w:ascii="JetBrains Mono" w:hAnsi="JetBrains Mono" w:cs="JetBrains Mono"/>
+          <w:color w:val="6F737A"/>
+        </w:rPr>
+        <w:t>{</w:t>
+      </w:r>
+      <w:r>
+        <w:rPr>
+          <w:rFonts w:ascii="JetBrains Mono" w:hAnsi="JetBrains Mono" w:cs="JetBrains Mono"/>
+          <w:color w:val="6F737A"/>
+        </w:rPr>
+        <w:br/>
+        <w:t>}</w:t>
+      </w:r>
+    </w:p>
+    <w:p/>
+    <w:p/>
+    <w:p/>
+    <w:p/>
+    <w:p/>
+    <w:p>
+      <w:r>
+        <w:lastRenderedPageBreak/>
+        <w:t xml:space="preserve">Lembrar que vamos herda da classe </w:t>
+      </w:r>
+      <w:proofErr w:type="spellStart"/>
+      <w:r>
+        <w:t>Fragment</w:t>
+      </w:r>
+      <w:proofErr w:type="spellEnd"/>
+    </w:p>
+    <w:p>
+      <w:r>
+        <w:t>Vamos precisar também de um construtor vazio ()</w:t>
+      </w:r>
+    </w:p>
+    <w:p>
+      <w:r>
+        <w:t xml:space="preserve">Porque essa classe chama o método </w:t>
+      </w:r>
+      <w:proofErr w:type="spellStart"/>
+      <w:proofErr w:type="gramStart"/>
+      <w:r>
+        <w:t>initLifecycle</w:t>
+      </w:r>
+      <w:proofErr w:type="spellEnd"/>
+      <w:r>
+        <w:t>(</w:t>
+      </w:r>
+      <w:proofErr w:type="gramEnd"/>
+      <w:r>
+        <w:t>)</w:t>
+      </w:r>
+    </w:p>
+    <w:p>
+      <w:pPr>
+        <w:pStyle w:val="Pr-formataoHTML"/>
+        <w:shd w:val="clear" w:color="auto" w:fill="1E1F22"/>
+        <w:rPr>
+          <w:rFonts w:ascii="JetBrains Mono" w:hAnsi="JetBrains Mono" w:cs="JetBrains Mono"/>
+          <w:color w:val="BCBEC4"/>
+        </w:rPr>
+      </w:pPr>
+      <w:proofErr w:type="spellStart"/>
+      <w:r>
+        <w:rPr>
+          <w:rFonts w:ascii="JetBrains Mono" w:hAnsi="JetBrains Mono" w:cs="JetBrains Mono"/>
+          <w:color w:val="CF8E6D"/>
+        </w:rPr>
+        <w:t>package</w:t>
+      </w:r>
+      <w:proofErr w:type="spellEnd"/>
+      <w:r>
+        <w:rPr>
+          <w:rFonts w:ascii="JetBrains Mono" w:hAnsi="JetBrains Mono" w:cs="JetBrains Mono"/>
+          <w:color w:val="CF8E6D"/>
+        </w:rPr>
+        <w:t xml:space="preserve"> </w:t>
+      </w:r>
+      <w:proofErr w:type="spellStart"/>
+      <w:proofErr w:type="gramStart"/>
+      <w:r>
+        <w:rPr>
+          <w:rFonts w:ascii="JetBrains Mono" w:hAnsi="JetBrains Mono" w:cs="JetBrains Mono"/>
+          <w:color w:val="BCBEC4"/>
+        </w:rPr>
+        <w:t>com.allephnogueira</w:t>
+      </w:r>
+      <w:proofErr w:type="gramEnd"/>
+      <w:r>
+        <w:rPr>
+          <w:rFonts w:ascii="JetBrains Mono" w:hAnsi="JetBrains Mono" w:cs="JetBrains Mono"/>
+          <w:color w:val="BCBEC4"/>
+        </w:rPr>
+        <w:t>.criandofragment.fragments</w:t>
+      </w:r>
+      <w:proofErr w:type="spellEnd"/>
+      <w:r>
+        <w:rPr>
+          <w:rFonts w:ascii="JetBrains Mono" w:hAnsi="JetBrains Mono" w:cs="JetBrains Mono"/>
+          <w:color w:val="BCBEC4"/>
+        </w:rPr>
+        <w:br/>
+      </w:r>
+      <w:r>
+        <w:rPr>
+          <w:rFonts w:ascii="JetBrains Mono" w:hAnsi="JetBrains Mono" w:cs="JetBrains Mono"/>
+          <w:color w:val="BCBEC4"/>
+        </w:rPr>
+        <w:br/>
+      </w:r>
+      <w:proofErr w:type="spellStart"/>
+      <w:r>
+        <w:rPr>
+          <w:rFonts w:ascii="JetBrains Mono" w:hAnsi="JetBrains Mono" w:cs="JetBrains Mono"/>
+          <w:color w:val="CF8E6D"/>
+        </w:rPr>
+        <w:t>import</w:t>
+      </w:r>
+      <w:proofErr w:type="spellEnd"/>
+      <w:r>
+        <w:rPr>
+          <w:rFonts w:ascii="JetBrains Mono" w:hAnsi="JetBrains Mono" w:cs="JetBrains Mono"/>
+          <w:color w:val="CF8E6D"/>
+        </w:rPr>
+        <w:t xml:space="preserve"> </w:t>
+      </w:r>
+      <w:proofErr w:type="spellStart"/>
+      <w:r>
+        <w:rPr>
+          <w:rFonts w:ascii="JetBrains Mono" w:hAnsi="JetBrains Mono" w:cs="JetBrains Mono"/>
+          <w:color w:val="BCBEC4"/>
+        </w:rPr>
+        <w:t>androidx.fragment.app.Fragment</w:t>
+      </w:r>
+      <w:proofErr w:type="spellEnd"/>
+      <w:r>
+        <w:rPr>
+          <w:rFonts w:ascii="JetBrains Mono" w:hAnsi="JetBrains Mono" w:cs="JetBrains Mono"/>
+          <w:color w:val="BCBEC4"/>
+        </w:rPr>
+        <w:br/>
+      </w:r>
+      <w:r>
+        <w:rPr>
+          <w:rFonts w:ascii="JetBrains Mono" w:hAnsi="JetBrains Mono" w:cs="JetBrains Mono"/>
+          <w:color w:val="BCBEC4"/>
+        </w:rPr>
+        <w:br/>
+      </w:r>
+      <w:proofErr w:type="spellStart"/>
+      <w:r>
+        <w:rPr>
+          <w:rFonts w:ascii="JetBrains Mono" w:hAnsi="JetBrains Mono" w:cs="JetBrains Mono"/>
+          <w:color w:val="CF8E6D"/>
+        </w:rPr>
+        <w:t>class</w:t>
+      </w:r>
+      <w:proofErr w:type="spellEnd"/>
+      <w:r>
+        <w:rPr>
+          <w:rFonts w:ascii="JetBrains Mono" w:hAnsi="JetBrains Mono" w:cs="JetBrains Mono"/>
+          <w:color w:val="CF8E6D"/>
+        </w:rPr>
+        <w:t xml:space="preserve"> </w:t>
+      </w:r>
+      <w:proofErr w:type="spellStart"/>
+      <w:r>
+        <w:rPr>
+          <w:rFonts w:ascii="JetBrains Mono" w:hAnsi="JetBrains Mono" w:cs="JetBrains Mono"/>
+          <w:color w:val="BCBEC4"/>
+        </w:rPr>
+        <w:t>ConversasFragment</w:t>
+      </w:r>
+      <w:proofErr w:type="spellEnd"/>
+      <w:r>
+        <w:rPr>
+          <w:rFonts w:ascii="JetBrains Mono" w:hAnsi="JetBrains Mono" w:cs="JetBrains Mono"/>
+          <w:color w:val="BCBEC4"/>
+        </w:rPr>
+        <w:t xml:space="preserve"> : </w:t>
+      </w:r>
+      <w:proofErr w:type="spellStart"/>
+      <w:r>
+        <w:rPr>
+          <w:rFonts w:ascii="JetBrains Mono" w:hAnsi="JetBrains Mono" w:cs="JetBrains Mono"/>
+          <w:color w:val="BCBEC4"/>
+        </w:rPr>
+        <w:t>Fragment</w:t>
+      </w:r>
+      <w:proofErr w:type="spellEnd"/>
+      <w:r>
+        <w:rPr>
+          <w:rFonts w:ascii="JetBrains Mono" w:hAnsi="JetBrains Mono" w:cs="JetBrains Mono"/>
+          <w:color w:val="BCBEC4"/>
+        </w:rPr>
+        <w:t>()</w:t>
+      </w:r>
+      <w:r>
+        <w:rPr>
+          <w:rFonts w:ascii="JetBrains Mono" w:hAnsi="JetBrains Mono" w:cs="JetBrains Mono"/>
+          <w:color w:val="BCBEC4"/>
+        </w:rPr>
+        <w:t xml:space="preserve"> </w:t>
+      </w:r>
+      <w:r>
+        <w:rPr>
+          <w:rFonts w:ascii="JetBrains Mono" w:hAnsi="JetBrains Mono" w:cs="JetBrains Mono"/>
+          <w:color w:val="6F737A"/>
+        </w:rPr>
+        <w:t>{</w:t>
+      </w:r>
+      <w:r>
+        <w:rPr>
+          <w:rFonts w:ascii="JetBrains Mono" w:hAnsi="JetBrains Mono" w:cs="JetBrains Mono"/>
+          <w:color w:val="6F737A"/>
+        </w:rPr>
+        <w:br/>
+        <w:t>}</w:t>
+      </w:r>
+    </w:p>
+    <w:p>
+      <w:r>
+        <w:br/>
+        <w:t xml:space="preserve">Vamos utilizar o método </w:t>
+      </w:r>
+      <w:proofErr w:type="spellStart"/>
+      <w:r>
+        <w:t>onCreateView</w:t>
+      </w:r>
+      <w:proofErr w:type="spellEnd"/>
+      <w:r>
+        <w:t xml:space="preserve"> para criar nossa tela, mas não temos um layout.xml, então vamos criar ela também</w:t>
+      </w:r>
+    </w:p>
+    <w:p>
+      <w:r>
+        <w:t>Lembrar sempre de usar o nome com a nomenclatura</w:t>
+      </w:r>
+    </w:p>
+    <w:p>
+      <w:proofErr w:type="spellStart"/>
+      <w:r>
+        <w:t>fragment_conversas</w:t>
+      </w:r>
+      <w:proofErr w:type="spellEnd"/>
+    </w:p>
+    <w:p>
+      <w:pPr>
+        <w:pStyle w:val="Pr-formataoHTML"/>
+        <w:shd w:val="clear" w:color="auto" w:fill="1E1F22"/>
+        <w:rPr>
+          <w:rFonts w:ascii="JetBrains Mono" w:hAnsi="JetBrains Mono" w:cs="JetBrains Mono"/>
+          <w:color w:val="BCBEC4"/>
+        </w:rPr>
+      </w:pPr>
+      <w:proofErr w:type="spellStart"/>
+      <w:r>
+        <w:rPr>
+          <w:rFonts w:ascii="JetBrains Mono" w:hAnsi="JetBrains Mono" w:cs="JetBrains Mono"/>
+          <w:color w:val="CF8E6D"/>
+        </w:rPr>
+        <w:t>package</w:t>
+      </w:r>
+      <w:proofErr w:type="spellEnd"/>
+      <w:r>
+        <w:rPr>
+          <w:rFonts w:ascii="JetBrains Mono" w:hAnsi="JetBrains Mono" w:cs="JetBrains Mono"/>
+          <w:color w:val="CF8E6D"/>
+        </w:rPr>
+        <w:t xml:space="preserve"> </w:t>
+      </w:r>
+      <w:proofErr w:type="spellStart"/>
+      <w:r>
+        <w:rPr>
+          <w:rFonts w:ascii="JetBrains Mono" w:hAnsi="JetBrains Mono" w:cs="JetBrains Mono"/>
+          <w:color w:val="BCBEC4"/>
+        </w:rPr>
+        <w:t>com.allephnogueira.criandofragment.fragments</w:t>
+      </w:r>
+      <w:proofErr w:type="spellEnd"/>
+      <w:r>
+        <w:rPr>
+          <w:rFonts w:ascii="JetBrains Mono" w:hAnsi="JetBrains Mono" w:cs="JetBrains Mono"/>
+          <w:color w:val="BCBEC4"/>
+        </w:rPr>
+        <w:br/>
+      </w:r>
+      <w:r>
+        <w:rPr>
+          <w:rFonts w:ascii="JetBrains Mono" w:hAnsi="JetBrains Mono" w:cs="JetBrains Mono"/>
+          <w:color w:val="BCBEC4"/>
+        </w:rPr>
+        <w:br/>
+      </w:r>
+      <w:proofErr w:type="spellStart"/>
+      <w:r>
+        <w:rPr>
+          <w:rFonts w:ascii="JetBrains Mono" w:hAnsi="JetBrains Mono" w:cs="JetBrains Mono"/>
+          <w:color w:val="CF8E6D"/>
+        </w:rPr>
+        <w:t>import</w:t>
+      </w:r>
+      <w:proofErr w:type="spellEnd"/>
+      <w:r>
+        <w:rPr>
+          <w:rFonts w:ascii="JetBrains Mono" w:hAnsi="JetBrains Mono" w:cs="JetBrains Mono"/>
+          <w:color w:val="CF8E6D"/>
+        </w:rPr>
+        <w:t xml:space="preserve"> </w:t>
+      </w:r>
+      <w:proofErr w:type="spellStart"/>
+      <w:r>
+        <w:rPr>
+          <w:rFonts w:ascii="JetBrains Mono" w:hAnsi="JetBrains Mono" w:cs="JetBrains Mono"/>
+          <w:color w:val="BCBEC4"/>
+        </w:rPr>
+        <w:t>android.os.Bundle</w:t>
+      </w:r>
+      <w:proofErr w:type="spellEnd"/>
+      <w:r>
+        <w:rPr>
+          <w:rFonts w:ascii="JetBrains Mono" w:hAnsi="JetBrains Mono" w:cs="JetBrains Mono"/>
+          <w:color w:val="BCBEC4"/>
+        </w:rPr>
+        <w:br/>
+      </w:r>
+      <w:proofErr w:type="spellStart"/>
+      <w:r>
+        <w:rPr>
+          <w:rFonts w:ascii="JetBrains Mono" w:hAnsi="JetBrains Mono" w:cs="JetBrains Mono"/>
+          <w:color w:val="CF8E6D"/>
+        </w:rPr>
+        <w:t>import</w:t>
+      </w:r>
+      <w:proofErr w:type="spellEnd"/>
+      <w:r>
+        <w:rPr>
+          <w:rFonts w:ascii="JetBrains Mono" w:hAnsi="JetBrains Mono" w:cs="JetBrains Mono"/>
+          <w:color w:val="CF8E6D"/>
+        </w:rPr>
+        <w:t xml:space="preserve"> </w:t>
+      </w:r>
+      <w:proofErr w:type="spellStart"/>
+      <w:r>
+        <w:rPr>
+          <w:rFonts w:ascii="JetBrains Mono" w:hAnsi="JetBrains Mono" w:cs="JetBrains Mono"/>
+          <w:color w:val="BCBEC4"/>
+        </w:rPr>
+        <w:t>android.view.LayoutInflater</w:t>
+      </w:r>
+      <w:proofErr w:type="spellEnd"/>
+      <w:r>
+        <w:rPr>
+          <w:rFonts w:ascii="JetBrains Mono" w:hAnsi="JetBrains Mono" w:cs="JetBrains Mono"/>
+          <w:color w:val="BCBEC4"/>
+        </w:rPr>
+        <w:br/>
+      </w:r>
+      <w:proofErr w:type="spellStart"/>
+      <w:r>
+        <w:rPr>
+          <w:rFonts w:ascii="JetBrains Mono" w:hAnsi="JetBrains Mono" w:cs="JetBrains Mono"/>
+          <w:color w:val="CF8E6D"/>
+        </w:rPr>
+        <w:t>import</w:t>
+      </w:r>
+      <w:proofErr w:type="spellEnd"/>
+      <w:r>
+        <w:rPr>
+          <w:rFonts w:ascii="JetBrains Mono" w:hAnsi="JetBrains Mono" w:cs="JetBrains Mono"/>
+          <w:color w:val="CF8E6D"/>
+        </w:rPr>
+        <w:t xml:space="preserve"> </w:t>
+      </w:r>
+      <w:proofErr w:type="spellStart"/>
+      <w:r>
+        <w:rPr>
+          <w:rFonts w:ascii="JetBrains Mono" w:hAnsi="JetBrains Mono" w:cs="JetBrains Mono"/>
+          <w:color w:val="BCBEC4"/>
+        </w:rPr>
+        <w:t>android.view.View</w:t>
+      </w:r>
+      <w:proofErr w:type="spellEnd"/>
+      <w:r>
+        <w:rPr>
+          <w:rFonts w:ascii="JetBrains Mono" w:hAnsi="JetBrains Mono" w:cs="JetBrains Mono"/>
+          <w:color w:val="BCBEC4"/>
+        </w:rPr>
+        <w:br/>
+      </w:r>
+      <w:proofErr w:type="spellStart"/>
+      <w:r>
+        <w:rPr>
+          <w:rFonts w:ascii="JetBrains Mono" w:hAnsi="JetBrains Mono" w:cs="JetBrains Mono"/>
+          <w:color w:val="CF8E6D"/>
+        </w:rPr>
+        <w:t>import</w:t>
+      </w:r>
+      <w:proofErr w:type="spellEnd"/>
+      <w:r>
+        <w:rPr>
+          <w:rFonts w:ascii="JetBrains Mono" w:hAnsi="JetBrains Mono" w:cs="JetBrains Mono"/>
+          <w:color w:val="CF8E6D"/>
+        </w:rPr>
+        <w:t xml:space="preserve"> </w:t>
+      </w:r>
+      <w:proofErr w:type="spellStart"/>
+      <w:r>
+        <w:rPr>
+          <w:rFonts w:ascii="JetBrains Mono" w:hAnsi="JetBrains Mono" w:cs="JetBrains Mono"/>
+          <w:color w:val="BCBEC4"/>
+        </w:rPr>
+        <w:t>android.view.ViewGroup</w:t>
+      </w:r>
+      <w:proofErr w:type="spellEnd"/>
+      <w:r>
+        <w:rPr>
+          <w:rFonts w:ascii="JetBrains Mono" w:hAnsi="JetBrains Mono" w:cs="JetBrains Mono"/>
+          <w:color w:val="BCBEC4"/>
+        </w:rPr>
+        <w:br/>
+      </w:r>
+      <w:proofErr w:type="spellStart"/>
+      <w:r>
+        <w:rPr>
+          <w:rFonts w:ascii="JetBrains Mono" w:hAnsi="JetBrains Mono" w:cs="JetBrains Mono"/>
+          <w:color w:val="CF8E6D"/>
+        </w:rPr>
+        <w:t>import</w:t>
+      </w:r>
+      <w:proofErr w:type="spellEnd"/>
+      <w:r>
+        <w:rPr>
+          <w:rFonts w:ascii="JetBrains Mono" w:hAnsi="JetBrains Mono" w:cs="JetBrains Mono"/>
+          <w:color w:val="CF8E6D"/>
+        </w:rPr>
+        <w:t xml:space="preserve"> </w:t>
+      </w:r>
+      <w:proofErr w:type="spellStart"/>
+      <w:r>
+        <w:rPr>
+          <w:rFonts w:ascii="JetBrains Mono" w:hAnsi="JetBrains Mono" w:cs="JetBrains Mono"/>
+          <w:color w:val="BCBEC4"/>
+        </w:rPr>
+        <w:t>androidx.fragment.app.Fragment</w:t>
+      </w:r>
+      <w:proofErr w:type="spellEnd"/>
+      <w:r>
+        <w:rPr>
+          <w:rFonts w:ascii="JetBrains Mono" w:hAnsi="JetBrains Mono" w:cs="JetBrains Mono"/>
+          <w:color w:val="BCBEC4"/>
+        </w:rPr>
+        <w:br/>
+      </w:r>
+      <w:proofErr w:type="spellStart"/>
+      <w:r>
+        <w:rPr>
+          <w:rFonts w:ascii="JetBrains Mono" w:hAnsi="JetBrains Mono" w:cs="JetBrains Mono"/>
+          <w:color w:val="CF8E6D"/>
+        </w:rPr>
+        <w:t>import</w:t>
+      </w:r>
+      <w:proofErr w:type="spellEnd"/>
+      <w:r>
+        <w:rPr>
+          <w:rFonts w:ascii="JetBrains Mono" w:hAnsi="JetBrains Mono" w:cs="JetBrains Mono"/>
+          <w:color w:val="CF8E6D"/>
+        </w:rPr>
+        <w:t xml:space="preserve"> </w:t>
+      </w:r>
+      <w:proofErr w:type="spellStart"/>
+      <w:r>
+        <w:rPr>
+          <w:rFonts w:ascii="JetBrains Mono" w:hAnsi="JetBrains Mono" w:cs="JetBrains Mono"/>
+          <w:color w:val="BCBEC4"/>
+        </w:rPr>
+        <w:t>com.allephnogueira.criandofragment.R</w:t>
+      </w:r>
+      <w:proofErr w:type="spellEnd"/>
+      <w:r>
+        <w:rPr>
+          <w:rFonts w:ascii="JetBrains Mono" w:hAnsi="JetBrains Mono" w:cs="JetBrains Mono"/>
+          <w:color w:val="BCBEC4"/>
+        </w:rPr>
+        <w:br/>
+      </w:r>
+      <w:r>
+        <w:rPr>
+          <w:rFonts w:ascii="JetBrains Mono" w:hAnsi="JetBrains Mono" w:cs="JetBrains Mono"/>
+          <w:color w:val="BCBEC4"/>
+        </w:rPr>
+        <w:br/>
+      </w:r>
+      <w:proofErr w:type="spellStart"/>
+      <w:r>
+        <w:rPr>
+          <w:rFonts w:ascii="JetBrains Mono" w:hAnsi="JetBrains Mono" w:cs="JetBrains Mono"/>
+          <w:color w:val="CF8E6D"/>
+        </w:rPr>
+        <w:t>class</w:t>
+      </w:r>
+      <w:proofErr w:type="spellEnd"/>
+      <w:r>
+        <w:rPr>
+          <w:rFonts w:ascii="JetBrains Mono" w:hAnsi="JetBrains Mono" w:cs="JetBrains Mono"/>
+          <w:color w:val="CF8E6D"/>
+        </w:rPr>
+        <w:t xml:space="preserve"> </w:t>
+      </w:r>
+      <w:proofErr w:type="spellStart"/>
+      <w:r>
+        <w:rPr>
+          <w:rFonts w:ascii="JetBrains Mono" w:hAnsi="JetBrains Mono" w:cs="JetBrains Mono"/>
+          <w:color w:val="BCBEC4"/>
+        </w:rPr>
+        <w:t>ConversasFragment</w:t>
+      </w:r>
+      <w:proofErr w:type="spellEnd"/>
+      <w:r>
+        <w:rPr>
+          <w:rFonts w:ascii="JetBrains Mono" w:hAnsi="JetBrains Mono" w:cs="JetBrains Mono"/>
+          <w:color w:val="BCBEC4"/>
+        </w:rPr>
+        <w:t xml:space="preserve"> : </w:t>
+      </w:r>
+      <w:proofErr w:type="spellStart"/>
+      <w:r>
+        <w:rPr>
+          <w:rFonts w:ascii="JetBrains Mono" w:hAnsi="JetBrains Mono" w:cs="JetBrains Mono"/>
+          <w:color w:val="BCBEC4"/>
+        </w:rPr>
+        <w:t>Fragment</w:t>
+      </w:r>
+      <w:proofErr w:type="spellEnd"/>
+      <w:r>
+        <w:rPr>
+          <w:rFonts w:ascii="JetBrains Mono" w:hAnsi="JetBrains Mono" w:cs="JetBrains Mono"/>
+          <w:color w:val="BCBEC4"/>
+        </w:rPr>
+        <w:t>() {</w:t>
+      </w:r>
+      <w:r>
+        <w:rPr>
+          <w:rFonts w:ascii="JetBrains Mono" w:hAnsi="JetBrains Mono" w:cs="JetBrains Mono"/>
+          <w:color w:val="BCBEC4"/>
+        </w:rPr>
+        <w:br/>
+      </w:r>
+      <w:r>
+        <w:rPr>
+          <w:rFonts w:ascii="JetBrains Mono" w:hAnsi="JetBrains Mono" w:cs="JetBrains Mono"/>
+          <w:color w:val="BCBEC4"/>
+        </w:rPr>
+        <w:br/>
+      </w:r>
+      <w:r>
+        <w:rPr>
+          <w:rFonts w:ascii="JetBrains Mono" w:hAnsi="JetBrains Mono" w:cs="JetBrains Mono"/>
+          <w:color w:val="BCBEC4"/>
+        </w:rPr>
+        <w:br/>
+        <w:t xml:space="preserve">    </w:t>
+      </w:r>
+      <w:proofErr w:type="spellStart"/>
+      <w:r>
+        <w:rPr>
+          <w:rFonts w:ascii="JetBrains Mono" w:hAnsi="JetBrains Mono" w:cs="JetBrains Mono"/>
+          <w:color w:val="CF8E6D"/>
+        </w:rPr>
+        <w:t>override</w:t>
+      </w:r>
+      <w:proofErr w:type="spellEnd"/>
+      <w:r>
+        <w:rPr>
+          <w:rFonts w:ascii="JetBrains Mono" w:hAnsi="JetBrains Mono" w:cs="JetBrains Mono"/>
+          <w:color w:val="CF8E6D"/>
+        </w:rPr>
+        <w:t xml:space="preserve"> </w:t>
+      </w:r>
+      <w:proofErr w:type="spellStart"/>
+      <w:r>
+        <w:rPr>
+          <w:rFonts w:ascii="JetBrains Mono" w:hAnsi="JetBrains Mono" w:cs="JetBrains Mono"/>
+          <w:color w:val="CF8E6D"/>
+        </w:rPr>
+        <w:t>fun</w:t>
+      </w:r>
+      <w:proofErr w:type="spellEnd"/>
+      <w:r>
+        <w:rPr>
+          <w:rFonts w:ascii="JetBrains Mono" w:hAnsi="JetBrains Mono" w:cs="JetBrains Mono"/>
+          <w:color w:val="CF8E6D"/>
+        </w:rPr>
+        <w:t xml:space="preserve"> </w:t>
+      </w:r>
+      <w:proofErr w:type="spellStart"/>
+      <w:r>
+        <w:rPr>
+          <w:rFonts w:ascii="JetBrains Mono" w:hAnsi="JetBrains Mono" w:cs="JetBrains Mono"/>
+          <w:color w:val="56A8F5"/>
+        </w:rPr>
+        <w:t>onCreateView</w:t>
+      </w:r>
+      <w:proofErr w:type="spellEnd"/>
+      <w:r>
+        <w:rPr>
+          <w:rFonts w:ascii="JetBrains Mono" w:hAnsi="JetBrains Mono" w:cs="JetBrains Mono"/>
+          <w:color w:val="BCBEC4"/>
+        </w:rPr>
+        <w:t>(</w:t>
+      </w:r>
+      <w:r>
+        <w:rPr>
+          <w:rFonts w:ascii="JetBrains Mono" w:hAnsi="JetBrains Mono" w:cs="JetBrains Mono"/>
+          <w:color w:val="BCBEC4"/>
+        </w:rPr>
+        <w:br/>
+        <w:t xml:space="preserve">        </w:t>
+      </w:r>
+      <w:r>
+        <w:rPr>
+          <w:rFonts w:ascii="JetBrains Mono" w:hAnsi="JetBrains Mono" w:cs="JetBrains Mono"/>
+          <w:i/>
+          <w:iCs/>
+          <w:color w:val="5F826B"/>
+        </w:rPr>
+        <w:t>/**</w:t>
+      </w:r>
+      <w:r>
+        <w:rPr>
+          <w:rFonts w:ascii="JetBrains Mono" w:hAnsi="JetBrains Mono" w:cs="JetBrains Mono"/>
+          <w:i/>
+          <w:iCs/>
+          <w:color w:val="5F826B"/>
+        </w:rPr>
+        <w:br/>
+        <w:t xml:space="preserve">         * </w:t>
+      </w:r>
+      <w:proofErr w:type="spellStart"/>
+      <w:r>
+        <w:rPr>
+          <w:rFonts w:ascii="JetBrains Mono" w:hAnsi="JetBrains Mono" w:cs="JetBrains Mono"/>
+          <w:i/>
+          <w:iCs/>
+          <w:color w:val="5F826B"/>
+        </w:rPr>
+        <w:t>Inflate</w:t>
+      </w:r>
+      <w:proofErr w:type="spellEnd"/>
+      <w:r>
+        <w:rPr>
+          <w:rFonts w:ascii="JetBrains Mono" w:hAnsi="JetBrains Mono" w:cs="JetBrains Mono"/>
+          <w:i/>
+          <w:iCs/>
+          <w:color w:val="5F826B"/>
+        </w:rPr>
+        <w:t xml:space="preserve"> = inflar seu layout = construir seu layout</w:t>
+      </w:r>
+      <w:r>
+        <w:rPr>
+          <w:rFonts w:ascii="JetBrains Mono" w:hAnsi="JetBrains Mono" w:cs="JetBrains Mono"/>
+          <w:i/>
+          <w:iCs/>
+          <w:color w:val="5F826B"/>
+        </w:rPr>
+        <w:br/>
+        <w:t xml:space="preserve">         */</w:t>
+      </w:r>
+      <w:r>
+        <w:rPr>
+          <w:rFonts w:ascii="JetBrains Mono" w:hAnsi="JetBrains Mono" w:cs="JetBrains Mono"/>
+          <w:i/>
+          <w:iCs/>
+          <w:color w:val="5F826B"/>
+        </w:rPr>
+        <w:br/>
+        <w:t xml:space="preserve">        </w:t>
+      </w:r>
+      <w:proofErr w:type="spellStart"/>
+      <w:r>
+        <w:rPr>
+          <w:rFonts w:ascii="JetBrains Mono" w:hAnsi="JetBrains Mono" w:cs="JetBrains Mono"/>
+          <w:color w:val="BCBEC4"/>
+        </w:rPr>
+        <w:t>inflater</w:t>
+      </w:r>
+      <w:proofErr w:type="spellEnd"/>
+      <w:r>
+        <w:rPr>
+          <w:rFonts w:ascii="JetBrains Mono" w:hAnsi="JetBrains Mono" w:cs="JetBrains Mono"/>
+          <w:color w:val="BCBEC4"/>
+        </w:rPr>
+        <w:t xml:space="preserve">: </w:t>
+      </w:r>
+      <w:proofErr w:type="spellStart"/>
+      <w:r>
+        <w:rPr>
+          <w:rFonts w:ascii="JetBrains Mono" w:hAnsi="JetBrains Mono" w:cs="JetBrains Mono"/>
+          <w:color w:val="BCBEC4"/>
+        </w:rPr>
+        <w:t>LayoutInflater</w:t>
+      </w:r>
+      <w:proofErr w:type="spellEnd"/>
+      <w:r>
+        <w:rPr>
+          <w:rFonts w:ascii="JetBrains Mono" w:hAnsi="JetBrains Mono" w:cs="JetBrains Mono"/>
+          <w:color w:val="BCBEC4"/>
+        </w:rPr>
+        <w:t>,</w:t>
+      </w:r>
+      <w:r>
+        <w:rPr>
+          <w:rFonts w:ascii="JetBrains Mono" w:hAnsi="JetBrains Mono" w:cs="JetBrains Mono"/>
+          <w:color w:val="BCBEC4"/>
+        </w:rPr>
+        <w:br/>
+        <w:t xml:space="preserve">        container: </w:t>
+      </w:r>
+      <w:proofErr w:type="spellStart"/>
+      <w:r>
+        <w:rPr>
+          <w:rFonts w:ascii="JetBrains Mono" w:hAnsi="JetBrains Mono" w:cs="JetBrains Mono"/>
+          <w:color w:val="BCBEC4"/>
+        </w:rPr>
+        <w:t>ViewGroup</w:t>
+      </w:r>
+      <w:proofErr w:type="spellEnd"/>
+      <w:r>
+        <w:rPr>
+          <w:rFonts w:ascii="JetBrains Mono" w:hAnsi="JetBrains Mono" w:cs="JetBrains Mono"/>
+          <w:color w:val="BCBEC4"/>
+        </w:rPr>
+        <w:t>?,</w:t>
+      </w:r>
+      <w:r>
+        <w:rPr>
+          <w:rFonts w:ascii="JetBrains Mono" w:hAnsi="JetBrains Mono" w:cs="JetBrains Mono"/>
+          <w:color w:val="BCBEC4"/>
+        </w:rPr>
+        <w:br/>
+        <w:t xml:space="preserve">        </w:t>
+      </w:r>
+      <w:proofErr w:type="spellStart"/>
+      <w:r>
+        <w:rPr>
+          <w:rFonts w:ascii="JetBrains Mono" w:hAnsi="JetBrains Mono" w:cs="JetBrains Mono"/>
+          <w:color w:val="BCBEC4"/>
+        </w:rPr>
+        <w:t>savedInstanceState</w:t>
+      </w:r>
+      <w:proofErr w:type="spellEnd"/>
+      <w:r>
+        <w:rPr>
+          <w:rFonts w:ascii="JetBrains Mono" w:hAnsi="JetBrains Mono" w:cs="JetBrains Mono"/>
+          <w:color w:val="BCBEC4"/>
+        </w:rPr>
+        <w:t xml:space="preserve">: </w:t>
+      </w:r>
+      <w:proofErr w:type="spellStart"/>
+      <w:r>
+        <w:rPr>
+          <w:rFonts w:ascii="JetBrains Mono" w:hAnsi="JetBrains Mono" w:cs="JetBrains Mono"/>
+          <w:color w:val="BCBEC4"/>
+        </w:rPr>
+        <w:t>Bundle</w:t>
+      </w:r>
+      <w:proofErr w:type="spellEnd"/>
+      <w:r>
+        <w:rPr>
+          <w:rFonts w:ascii="JetBrains Mono" w:hAnsi="JetBrains Mono" w:cs="JetBrains Mono"/>
+          <w:color w:val="BCBEC4"/>
+        </w:rPr>
+        <w:t>?</w:t>
+      </w:r>
+      <w:r>
+        <w:rPr>
+          <w:rFonts w:ascii="JetBrains Mono" w:hAnsi="JetBrains Mono" w:cs="JetBrains Mono"/>
+          <w:color w:val="BCBEC4"/>
+        </w:rPr>
+        <w:br/>
+        <w:t xml:space="preserve">    ): </w:t>
+      </w:r>
+      <w:proofErr w:type="spellStart"/>
+      <w:r>
+        <w:rPr>
+          <w:rFonts w:ascii="JetBrains Mono" w:hAnsi="JetBrains Mono" w:cs="JetBrains Mono"/>
+          <w:color w:val="BCBEC4"/>
+        </w:rPr>
+        <w:t>View</w:t>
+      </w:r>
+      <w:proofErr w:type="spellEnd"/>
+      <w:r>
+        <w:rPr>
+          <w:rFonts w:ascii="JetBrains Mono" w:hAnsi="JetBrains Mono" w:cs="JetBrains Mono"/>
+          <w:color w:val="BCBEC4"/>
+        </w:rPr>
+        <w:t>? {</w:t>
+      </w:r>
+      <w:r>
+        <w:rPr>
+          <w:rFonts w:ascii="JetBrains Mono" w:hAnsi="JetBrains Mono" w:cs="JetBrains Mono"/>
+          <w:color w:val="BCBEC4"/>
+        </w:rPr>
+        <w:br/>
+        <w:t xml:space="preserve">        </w:t>
+      </w:r>
+      <w:r>
+        <w:rPr>
+          <w:rFonts w:ascii="JetBrains Mono" w:hAnsi="JetBrains Mono" w:cs="JetBrains Mono"/>
+          <w:i/>
+          <w:iCs/>
+          <w:color w:val="5F826B"/>
+        </w:rPr>
+        <w:t>/**</w:t>
+      </w:r>
+      <w:r>
+        <w:rPr>
+          <w:rFonts w:ascii="JetBrains Mono" w:hAnsi="JetBrains Mono" w:cs="JetBrains Mono"/>
+          <w:i/>
+          <w:iCs/>
+          <w:color w:val="5F826B"/>
+        </w:rPr>
+        <w:br/>
+        <w:t xml:space="preserve">         * Esse </w:t>
+      </w:r>
+      <w:proofErr w:type="spellStart"/>
+      <w:r>
+        <w:rPr>
+          <w:rFonts w:ascii="JetBrains Mono" w:hAnsi="JetBrains Mono" w:cs="JetBrains Mono"/>
+          <w:i/>
+          <w:iCs/>
+          <w:color w:val="5F826B"/>
+        </w:rPr>
+        <w:t>metodo</w:t>
+      </w:r>
+      <w:proofErr w:type="spellEnd"/>
+      <w:r>
+        <w:rPr>
+          <w:rFonts w:ascii="JetBrains Mono" w:hAnsi="JetBrains Mono" w:cs="JetBrains Mono"/>
+          <w:i/>
+          <w:iCs/>
+          <w:color w:val="5F826B"/>
+        </w:rPr>
+        <w:t xml:space="preserve"> é onde vamos inflar nossa informação na tela</w:t>
+      </w:r>
+      <w:r>
+        <w:rPr>
+          <w:rFonts w:ascii="JetBrains Mono" w:hAnsi="JetBrains Mono" w:cs="JetBrains Mono"/>
+          <w:i/>
+          <w:iCs/>
+          <w:color w:val="5F826B"/>
+        </w:rPr>
+        <w:br/>
+        <w:t xml:space="preserve">         * Inflar = jogar nossa informação na tela</w:t>
+      </w:r>
+      <w:r>
+        <w:rPr>
+          <w:rFonts w:ascii="JetBrains Mono" w:hAnsi="JetBrains Mono" w:cs="JetBrains Mono"/>
+          <w:i/>
+          <w:iCs/>
+          <w:color w:val="5F826B"/>
+        </w:rPr>
+        <w:br/>
+        <w:t xml:space="preserve">         * Ele espera receber 3 </w:t>
+      </w:r>
+      <w:proofErr w:type="spellStart"/>
+      <w:r>
+        <w:rPr>
+          <w:rFonts w:ascii="JetBrains Mono" w:hAnsi="JetBrains Mono" w:cs="JetBrains Mono"/>
+          <w:i/>
+          <w:iCs/>
+          <w:color w:val="5F826B"/>
+        </w:rPr>
+        <w:t>parametros</w:t>
+      </w:r>
+      <w:proofErr w:type="spellEnd"/>
+      <w:r>
+        <w:rPr>
+          <w:rFonts w:ascii="JetBrains Mono" w:hAnsi="JetBrains Mono" w:cs="JetBrains Mono"/>
+          <w:i/>
+          <w:iCs/>
+          <w:color w:val="5F826B"/>
+        </w:rPr>
+        <w:br/>
+        <w:t xml:space="preserve">         *      Nosso layout</w:t>
+      </w:r>
+      <w:r>
+        <w:rPr>
+          <w:rFonts w:ascii="JetBrains Mono" w:hAnsi="JetBrains Mono" w:cs="JetBrains Mono"/>
+          <w:i/>
+          <w:iCs/>
+          <w:color w:val="5F826B"/>
+        </w:rPr>
+        <w:br/>
+        <w:t xml:space="preserve">         *</w:t>
+      </w:r>
+      <w:r>
+        <w:rPr>
+          <w:rFonts w:ascii="JetBrains Mono" w:hAnsi="JetBrains Mono" w:cs="JetBrains Mono"/>
+          <w:i/>
+          <w:iCs/>
+          <w:color w:val="5F826B"/>
+        </w:rPr>
+        <w:br/>
+        <w:t xml:space="preserve">         * Nosso </w:t>
+      </w:r>
+      <w:proofErr w:type="spellStart"/>
+      <w:r>
+        <w:rPr>
+          <w:rFonts w:ascii="JetBrains Mono" w:hAnsi="JetBrains Mono" w:cs="JetBrains Mono"/>
+          <w:i/>
+          <w:iCs/>
+          <w:color w:val="5F826B"/>
+        </w:rPr>
+        <w:t>view</w:t>
+      </w:r>
+      <w:proofErr w:type="spellEnd"/>
+      <w:r>
+        <w:rPr>
+          <w:rFonts w:ascii="JetBrains Mono" w:hAnsi="JetBrains Mono" w:cs="JetBrains Mono"/>
+          <w:i/>
+          <w:iCs/>
+          <w:color w:val="5F826B"/>
+        </w:rPr>
+        <w:t xml:space="preserve"> </w:t>
+      </w:r>
+      <w:proofErr w:type="spellStart"/>
+      <w:r>
+        <w:rPr>
+          <w:rFonts w:ascii="JetBrains Mono" w:hAnsi="JetBrains Mono" w:cs="JetBrains Mono"/>
+          <w:i/>
+          <w:iCs/>
+          <w:color w:val="5F826B"/>
+        </w:rPr>
+        <w:t>Group</w:t>
+      </w:r>
+      <w:proofErr w:type="spellEnd"/>
+      <w:r>
+        <w:rPr>
+          <w:rFonts w:ascii="JetBrains Mono" w:hAnsi="JetBrains Mono" w:cs="JetBrains Mono"/>
+          <w:i/>
+          <w:iCs/>
+          <w:color w:val="5F826B"/>
+        </w:rPr>
+        <w:br/>
+        <w:t xml:space="preserve">         *      Vamos passar o </w:t>
+      </w:r>
+      <w:proofErr w:type="spellStart"/>
+      <w:r>
+        <w:rPr>
+          <w:rFonts w:ascii="JetBrains Mono" w:hAnsi="JetBrains Mono" w:cs="JetBrains Mono"/>
+          <w:i/>
+          <w:iCs/>
+          <w:color w:val="5F826B"/>
+        </w:rPr>
+        <w:t>proprio</w:t>
+      </w:r>
+      <w:proofErr w:type="spellEnd"/>
+      <w:r>
+        <w:rPr>
+          <w:rFonts w:ascii="JetBrains Mono" w:hAnsi="JetBrains Mono" w:cs="JetBrains Mono"/>
+          <w:i/>
+          <w:iCs/>
+          <w:color w:val="5F826B"/>
+        </w:rPr>
+        <w:t xml:space="preserve"> container, porque </w:t>
+      </w:r>
+      <w:proofErr w:type="spellStart"/>
+      <w:r>
+        <w:rPr>
+          <w:rFonts w:ascii="JetBrains Mono" w:hAnsi="JetBrains Mono" w:cs="JetBrains Mono"/>
+          <w:i/>
+          <w:iCs/>
+          <w:color w:val="5F826B"/>
+        </w:rPr>
+        <w:t>ja</w:t>
+      </w:r>
+      <w:proofErr w:type="spellEnd"/>
+      <w:r>
+        <w:rPr>
+          <w:rFonts w:ascii="JetBrains Mono" w:hAnsi="JetBrains Mono" w:cs="JetBrains Mono"/>
+          <w:i/>
+          <w:iCs/>
+          <w:color w:val="5F826B"/>
+        </w:rPr>
+        <w:t xml:space="preserve"> recebemos ele ali (l-18)</w:t>
+      </w:r>
+      <w:r>
+        <w:rPr>
+          <w:rFonts w:ascii="JetBrains Mono" w:hAnsi="JetBrains Mono" w:cs="JetBrains Mono"/>
+          <w:i/>
+          <w:iCs/>
+          <w:color w:val="5F826B"/>
+        </w:rPr>
+        <w:br/>
+        <w:t xml:space="preserve">         *      </w:t>
+      </w:r>
+      <w:proofErr w:type="spellStart"/>
+      <w:r>
+        <w:rPr>
+          <w:rFonts w:ascii="JetBrains Mono" w:hAnsi="JetBrains Mono" w:cs="JetBrains Mono"/>
+          <w:i/>
+          <w:iCs/>
+          <w:color w:val="5F826B"/>
+        </w:rPr>
+        <w:t>Oque</w:t>
+      </w:r>
+      <w:proofErr w:type="spellEnd"/>
+      <w:r>
+        <w:rPr>
+          <w:rFonts w:ascii="JetBrains Mono" w:hAnsi="JetBrains Mono" w:cs="JetBrains Mono"/>
+          <w:i/>
+          <w:iCs/>
+          <w:color w:val="5F826B"/>
+        </w:rPr>
+        <w:t xml:space="preserve"> é esse container? é nosso componente o </w:t>
+      </w:r>
+      <w:proofErr w:type="spellStart"/>
+      <w:r>
+        <w:rPr>
+          <w:rFonts w:ascii="JetBrains Mono" w:hAnsi="JetBrains Mono" w:cs="JetBrains Mono"/>
+          <w:i/>
+          <w:iCs/>
+          <w:color w:val="5F826B"/>
+        </w:rPr>
+        <w:lastRenderedPageBreak/>
+        <w:t>fragmentContainer</w:t>
+      </w:r>
+      <w:proofErr w:type="spellEnd"/>
+      <w:r>
+        <w:rPr>
+          <w:rFonts w:ascii="JetBrains Mono" w:hAnsi="JetBrains Mono" w:cs="JetBrains Mono"/>
+          <w:i/>
+          <w:iCs/>
+          <w:color w:val="5F826B"/>
+        </w:rPr>
+        <w:br/>
+        <w:t xml:space="preserve">         *</w:t>
+      </w:r>
+      <w:r>
+        <w:rPr>
+          <w:rFonts w:ascii="JetBrains Mono" w:hAnsi="JetBrains Mono" w:cs="JetBrains Mono"/>
+          <w:i/>
+          <w:iCs/>
+          <w:color w:val="5F826B"/>
+        </w:rPr>
+        <w:br/>
+        <w:t xml:space="preserve">         * o Ultimo é o </w:t>
+      </w:r>
+      <w:proofErr w:type="spellStart"/>
+      <w:r>
+        <w:rPr>
+          <w:rFonts w:ascii="JetBrains Mono" w:hAnsi="JetBrains Mono" w:cs="JetBrains Mono"/>
+          <w:i/>
+          <w:iCs/>
+          <w:color w:val="5F826B"/>
+        </w:rPr>
+        <w:t>attchToRoot</w:t>
+      </w:r>
+      <w:proofErr w:type="spellEnd"/>
+      <w:r>
+        <w:rPr>
+          <w:rFonts w:ascii="JetBrains Mono" w:hAnsi="JetBrains Mono" w:cs="JetBrains Mono"/>
+          <w:i/>
+          <w:iCs/>
+          <w:color w:val="5F826B"/>
+        </w:rPr>
+        <w:t xml:space="preserve"> = anexar o elemento raiz</w:t>
+      </w:r>
+      <w:r>
+        <w:rPr>
+          <w:rFonts w:ascii="JetBrains Mono" w:hAnsi="JetBrains Mono" w:cs="JetBrains Mono"/>
+          <w:i/>
+          <w:iCs/>
+          <w:color w:val="5F826B"/>
+        </w:rPr>
+        <w:br/>
+        <w:t xml:space="preserve">         *      false</w:t>
+      </w:r>
+      <w:r>
+        <w:rPr>
+          <w:rFonts w:ascii="JetBrains Mono" w:hAnsi="JetBrains Mono" w:cs="JetBrains Mono"/>
+          <w:i/>
+          <w:iCs/>
+          <w:color w:val="5F826B"/>
+        </w:rPr>
+        <w:br/>
+        <w:t xml:space="preserve">         *      Imagina que tem </w:t>
+      </w:r>
+      <w:proofErr w:type="spellStart"/>
+      <w:r>
+        <w:rPr>
+          <w:rFonts w:ascii="JetBrains Mono" w:hAnsi="JetBrains Mono" w:cs="JetBrains Mono"/>
+          <w:i/>
+          <w:iCs/>
+          <w:color w:val="5F826B"/>
+        </w:rPr>
+        <w:t>varios</w:t>
+      </w:r>
+      <w:proofErr w:type="spellEnd"/>
+      <w:r>
+        <w:rPr>
+          <w:rFonts w:ascii="JetBrains Mono" w:hAnsi="JetBrains Mono" w:cs="JetBrains Mono"/>
+          <w:i/>
+          <w:iCs/>
+          <w:color w:val="5F826B"/>
+        </w:rPr>
+        <w:t xml:space="preserve"> container(Fragmentos) na tela, podemos escolher de forma manual onde queremos colocar ele, mas </w:t>
+      </w:r>
+      <w:proofErr w:type="spellStart"/>
+      <w:r>
+        <w:rPr>
+          <w:rFonts w:ascii="JetBrains Mono" w:hAnsi="JetBrains Mono" w:cs="JetBrains Mono"/>
+          <w:i/>
+          <w:iCs/>
+          <w:color w:val="5F826B"/>
+        </w:rPr>
+        <w:t>nao</w:t>
+      </w:r>
+      <w:proofErr w:type="spellEnd"/>
+      <w:r>
+        <w:rPr>
+          <w:rFonts w:ascii="JetBrains Mono" w:hAnsi="JetBrains Mono" w:cs="JetBrains Mono"/>
+          <w:i/>
+          <w:iCs/>
+          <w:color w:val="5F826B"/>
+        </w:rPr>
+        <w:t xml:space="preserve"> queremos isso</w:t>
+      </w:r>
+      <w:r>
+        <w:rPr>
+          <w:rFonts w:ascii="JetBrains Mono" w:hAnsi="JetBrains Mono" w:cs="JetBrains Mono"/>
+          <w:i/>
+          <w:iCs/>
+          <w:color w:val="5F826B"/>
+        </w:rPr>
+        <w:br/>
+        <w:t xml:space="preserve">         *      Queremos deixar que ele coloque </w:t>
+      </w:r>
+      <w:proofErr w:type="spellStart"/>
+      <w:r>
+        <w:rPr>
+          <w:rFonts w:ascii="JetBrains Mono" w:hAnsi="JetBrains Mono" w:cs="JetBrains Mono"/>
+          <w:i/>
+          <w:iCs/>
+          <w:color w:val="5F826B"/>
+        </w:rPr>
+        <w:t>automatico</w:t>
+      </w:r>
+      <w:proofErr w:type="spellEnd"/>
+      <w:r>
+        <w:rPr>
+          <w:rFonts w:ascii="JetBrains Mono" w:hAnsi="JetBrains Mono" w:cs="JetBrains Mono"/>
+          <w:i/>
+          <w:iCs/>
+          <w:color w:val="5F826B"/>
+        </w:rPr>
+        <w:t xml:space="preserve">, </w:t>
+      </w:r>
+      <w:proofErr w:type="spellStart"/>
+      <w:r>
+        <w:rPr>
+          <w:rFonts w:ascii="JetBrains Mono" w:hAnsi="JetBrains Mono" w:cs="JetBrains Mono"/>
+          <w:i/>
+          <w:iCs/>
+          <w:color w:val="5F826B"/>
+        </w:rPr>
+        <w:t>ate</w:t>
+      </w:r>
+      <w:proofErr w:type="spellEnd"/>
+      <w:r>
+        <w:rPr>
+          <w:rFonts w:ascii="JetBrains Mono" w:hAnsi="JetBrains Mono" w:cs="JetBrains Mono"/>
+          <w:i/>
+          <w:iCs/>
+          <w:color w:val="5F826B"/>
+        </w:rPr>
+        <w:t xml:space="preserve"> porque só temos 1 Container na tela.</w:t>
+      </w:r>
+      <w:r>
+        <w:rPr>
+          <w:rFonts w:ascii="JetBrains Mono" w:hAnsi="JetBrains Mono" w:cs="JetBrains Mono"/>
+          <w:i/>
+          <w:iCs/>
+          <w:color w:val="5F826B"/>
+        </w:rPr>
+        <w:br/>
+        <w:t xml:space="preserve">         *</w:t>
+      </w:r>
+      <w:r>
+        <w:rPr>
+          <w:rFonts w:ascii="JetBrains Mono" w:hAnsi="JetBrains Mono" w:cs="JetBrains Mono"/>
+          <w:i/>
+          <w:iCs/>
+          <w:color w:val="5F826B"/>
+        </w:rPr>
+        <w:br/>
+        <w:t xml:space="preserve">         *      Se eu colocasse como TRUE</w:t>
+      </w:r>
+      <w:r>
+        <w:rPr>
+          <w:rFonts w:ascii="JetBrains Mono" w:hAnsi="JetBrains Mono" w:cs="JetBrains Mono"/>
+          <w:i/>
+          <w:iCs/>
+          <w:color w:val="5F826B"/>
+        </w:rPr>
+        <w:br/>
+        <w:t xml:space="preserve">         *      Seria eu mesmo que iria anexar de forma manual</w:t>
+      </w:r>
+      <w:r>
+        <w:rPr>
+          <w:rFonts w:ascii="JetBrains Mono" w:hAnsi="JetBrains Mono" w:cs="JetBrains Mono"/>
+          <w:i/>
+          <w:iCs/>
+          <w:color w:val="5F826B"/>
+        </w:rPr>
+        <w:br/>
+        <w:t xml:space="preserve">         */</w:t>
+      </w:r>
+      <w:r>
+        <w:rPr>
+          <w:rFonts w:ascii="JetBrains Mono" w:hAnsi="JetBrains Mono" w:cs="JetBrains Mono"/>
+          <w:i/>
+          <w:iCs/>
+          <w:color w:val="5F826B"/>
+        </w:rPr>
+        <w:br/>
+        <w:t xml:space="preserve">        </w:t>
+      </w:r>
+      <w:proofErr w:type="spellStart"/>
+      <w:r>
+        <w:rPr>
+          <w:rFonts w:ascii="JetBrains Mono" w:hAnsi="JetBrains Mono" w:cs="JetBrains Mono"/>
+          <w:color w:val="CF8E6D"/>
+        </w:rPr>
+        <w:t>return</w:t>
+      </w:r>
+      <w:proofErr w:type="spellEnd"/>
+      <w:r>
+        <w:rPr>
+          <w:rFonts w:ascii="JetBrains Mono" w:hAnsi="JetBrains Mono" w:cs="JetBrains Mono"/>
+          <w:color w:val="CF8E6D"/>
+        </w:rPr>
+        <w:t xml:space="preserve"> </w:t>
+      </w:r>
+      <w:proofErr w:type="spellStart"/>
+      <w:r>
+        <w:rPr>
+          <w:rFonts w:ascii="JetBrains Mono" w:hAnsi="JetBrains Mono" w:cs="JetBrains Mono"/>
+          <w:color w:val="BCBEC4"/>
+        </w:rPr>
+        <w:t>inflater.inflate</w:t>
+      </w:r>
+      <w:proofErr w:type="spellEnd"/>
+      <w:r>
+        <w:rPr>
+          <w:rFonts w:ascii="JetBrains Mono" w:hAnsi="JetBrains Mono" w:cs="JetBrains Mono"/>
+          <w:color w:val="BCBEC4"/>
+        </w:rPr>
+        <w:t>(</w:t>
+      </w:r>
+      <w:r>
+        <w:rPr>
+          <w:rFonts w:ascii="JetBrains Mono" w:hAnsi="JetBrains Mono" w:cs="JetBrains Mono"/>
+          <w:color w:val="BCBEC4"/>
+        </w:rPr>
+        <w:br/>
+        <w:t xml:space="preserve">            </w:t>
+      </w:r>
+      <w:proofErr w:type="spellStart"/>
+      <w:r>
+        <w:rPr>
+          <w:rFonts w:ascii="JetBrains Mono" w:hAnsi="JetBrains Mono" w:cs="JetBrains Mono"/>
+          <w:color w:val="BCBEC4"/>
+        </w:rPr>
+        <w:t>R.layout.</w:t>
+      </w:r>
+      <w:r>
+        <w:rPr>
+          <w:rFonts w:ascii="JetBrains Mono" w:hAnsi="JetBrains Mono" w:cs="JetBrains Mono"/>
+          <w:i/>
+          <w:iCs/>
+          <w:color w:val="C77DBB"/>
+        </w:rPr>
+        <w:t>fragment_conversas</w:t>
+      </w:r>
+      <w:proofErr w:type="spellEnd"/>
+      <w:r>
+        <w:rPr>
+          <w:rFonts w:ascii="JetBrains Mono" w:hAnsi="JetBrains Mono" w:cs="JetBrains Mono"/>
+          <w:color w:val="BCBEC4"/>
+        </w:rPr>
+        <w:t>,</w:t>
+      </w:r>
+      <w:r>
+        <w:rPr>
+          <w:rFonts w:ascii="JetBrains Mono" w:hAnsi="JetBrains Mono" w:cs="JetBrains Mono"/>
+          <w:color w:val="BCBEC4"/>
+        </w:rPr>
+        <w:br/>
+        <w:t xml:space="preserve">            container,</w:t>
+      </w:r>
+      <w:r>
+        <w:rPr>
+          <w:rFonts w:ascii="JetBrains Mono" w:hAnsi="JetBrains Mono" w:cs="JetBrains Mono"/>
+          <w:color w:val="BCBEC4"/>
+        </w:rPr>
+        <w:br/>
+        <w:t xml:space="preserve">            </w:t>
+      </w:r>
+      <w:r>
+        <w:rPr>
+          <w:rFonts w:ascii="JetBrains Mono" w:hAnsi="JetBrains Mono" w:cs="JetBrains Mono"/>
+          <w:color w:val="CF8E6D"/>
+        </w:rPr>
+        <w:t>false</w:t>
+      </w:r>
+      <w:r>
+        <w:rPr>
+          <w:rFonts w:ascii="JetBrains Mono" w:hAnsi="JetBrains Mono" w:cs="JetBrains Mono"/>
+          <w:color w:val="CF8E6D"/>
+        </w:rPr>
+        <w:br/>
+      </w:r>
+      <w:r>
+        <w:rPr>
+          <w:rFonts w:ascii="JetBrains Mono" w:hAnsi="JetBrains Mono" w:cs="JetBrains Mono"/>
+          <w:color w:val="CF8E6D"/>
+        </w:rPr>
+        <w:br/>
+        <w:t xml:space="preserve">        </w:t>
+      </w:r>
+      <w:r>
+        <w:rPr>
+          <w:rFonts w:ascii="JetBrains Mono" w:hAnsi="JetBrains Mono" w:cs="JetBrains Mono"/>
+          <w:color w:val="BCBEC4"/>
+        </w:rPr>
+        <w:t>)</w:t>
+      </w:r>
+      <w:r>
+        <w:rPr>
+          <w:rFonts w:ascii="JetBrains Mono" w:hAnsi="JetBrains Mono" w:cs="JetBrains Mono"/>
+          <w:color w:val="BCBEC4"/>
+        </w:rPr>
+        <w:br/>
+        <w:t xml:space="preserve">    }</w:t>
+      </w:r>
+      <w:r>
+        <w:rPr>
+          <w:rFonts w:ascii="JetBrains Mono" w:hAnsi="JetBrains Mono" w:cs="JetBrains Mono"/>
+          <w:color w:val="BCBEC4"/>
+        </w:rPr>
+        <w:br/>
+        <w:t>}</w:t>
+      </w:r>
+    </w:p>
+    <w:p/>
+    <w:p/>
+    <w:p>
+      <w:r>
+        <w:t xml:space="preserve">Agora vamos em activity_main.xml, vamos acessar a área de </w:t>
+      </w:r>
+      <w:proofErr w:type="spellStart"/>
+      <w:r>
+        <w:t>code</w:t>
+      </w:r>
+      <w:proofErr w:type="spellEnd"/>
+      <w:r>
+        <w:t>.</w:t>
+      </w:r>
+    </w:p>
+    <w:p>
+      <w:r>
+        <w:t xml:space="preserve">Aqui não vamos mais utilizar o </w:t>
+      </w:r>
+      <w:proofErr w:type="spellStart"/>
+      <w:r>
+        <w:t>teste</w:t>
+      </w:r>
+      <w:r>
+        <w:t>Fragment</w:t>
+      </w:r>
+      <w:proofErr w:type="spellEnd"/>
+      <w:r>
+        <w:t>, porque criamos o nosso manual</w:t>
+      </w:r>
+    </w:p>
+    <w:p>
+      <w:pPr>
+        <w:pStyle w:val="Pr-formataoHTML"/>
+        <w:shd w:val="clear" w:color="auto" w:fill="1E1F22"/>
+        <w:rPr>
+          <w:rFonts w:ascii="JetBrains Mono" w:hAnsi="JetBrains Mono" w:cs="JetBrains Mono"/>
+          <w:color w:val="BCBEC4"/>
+        </w:rPr>
+      </w:pPr>
+      <w:r>
+        <w:rPr>
+          <w:rFonts w:ascii="JetBrains Mono" w:hAnsi="JetBrains Mono" w:cs="JetBrains Mono"/>
+          <w:color w:val="C77DBB"/>
+        </w:rPr>
+        <w:t>android</w:t>
+      </w:r>
+      <w:r>
+        <w:rPr>
+          <w:rFonts w:ascii="JetBrains Mono" w:hAnsi="JetBrains Mono" w:cs="JetBrains Mono"/>
+          <w:color w:val="BCBEC4"/>
+        </w:rPr>
+        <w:t>:name</w:t>
+      </w:r>
+      <w:r>
+        <w:rPr>
+          <w:rFonts w:ascii="JetBrains Mono" w:hAnsi="JetBrains Mono" w:cs="JetBrains Mono"/>
+          <w:color w:val="6AAB73"/>
+        </w:rPr>
+        <w:t>="</w:t>
+      </w:r>
+      <w:proofErr w:type="gramStart"/>
+      <w:r>
+        <w:rPr>
+          <w:rFonts w:ascii="JetBrains Mono" w:hAnsi="JetBrains Mono" w:cs="JetBrains Mono"/>
+          <w:color w:val="6AAB73"/>
+        </w:rPr>
+        <w:t>com.allephnogueira</w:t>
+      </w:r>
+      <w:proofErr w:type="gramEnd"/>
+      <w:r>
+        <w:rPr>
+          <w:rFonts w:ascii="JetBrains Mono" w:hAnsi="JetBrains Mono" w:cs="JetBrains Mono"/>
+          <w:color w:val="6AAB73"/>
+        </w:rPr>
+        <w:t>.criandofragment.fragments.TesteFragment"</w:t>
+      </w:r>
+    </w:p>
+    <w:p/>
+    <w:p/>
+    <w:p/>
+    <w:p/>
+    <w:p/>
+    <w:p/>
+    <w:p/>
+    <w:p/>
+    <w:p>
+      <w:r>
+        <w:lastRenderedPageBreak/>
+        <w:t xml:space="preserve">Agora vamos utilizar o </w:t>
+      </w:r>
+      <w:proofErr w:type="spellStart"/>
+      <w:r>
+        <w:t>fragment</w:t>
+      </w:r>
+      <w:proofErr w:type="spellEnd"/>
+      <w:r>
+        <w:t xml:space="preserve"> que criamos</w:t>
+      </w:r>
+    </w:p>
+    <w:p>
+      <w:pPr>
+        <w:pStyle w:val="Pr-formataoHTML"/>
+        <w:shd w:val="clear" w:color="auto" w:fill="1E1F22"/>
+        <w:rPr>
+          <w:rFonts w:ascii="JetBrains Mono" w:hAnsi="JetBrains Mono" w:cs="JetBrains Mono"/>
+          <w:color w:val="BCBEC4"/>
+        </w:rPr>
+      </w:pPr>
+      <w:r>
+        <w:rPr>
+          <w:rFonts w:ascii="JetBrains Mono" w:hAnsi="JetBrains Mono" w:cs="JetBrains Mono"/>
+          <w:color w:val="D5B778"/>
+        </w:rPr>
+        <w:t>&lt;</w:t>
+      </w:r>
+      <w:proofErr w:type="spellStart"/>
+      <w:r>
+        <w:rPr>
+          <w:rFonts w:ascii="JetBrains Mono" w:hAnsi="JetBrains Mono" w:cs="JetBrains Mono"/>
+          <w:color w:val="D5B778"/>
+        </w:rPr>
+        <w:t>androidx.fragment.app.FragmentContainerView</w:t>
+      </w:r>
+      <w:proofErr w:type="spellEnd"/>
+      <w:r>
+        <w:rPr>
+          <w:rFonts w:ascii="JetBrains Mono" w:hAnsi="JetBrains Mono" w:cs="JetBrains Mono"/>
+          <w:color w:val="D5B778"/>
+        </w:rPr>
+        <w:br/>
+        <w:t xml:space="preserve">    </w:t>
+      </w:r>
+      <w:proofErr w:type="spellStart"/>
+      <w:r>
+        <w:rPr>
+          <w:rFonts w:ascii="JetBrains Mono" w:hAnsi="JetBrains Mono" w:cs="JetBrains Mono"/>
+          <w:color w:val="C77DBB"/>
+        </w:rPr>
+        <w:t>android</w:t>
+      </w:r>
+      <w:r>
+        <w:rPr>
+          <w:rFonts w:ascii="JetBrains Mono" w:hAnsi="JetBrains Mono" w:cs="JetBrains Mono"/>
+          <w:color w:val="BCBEC4"/>
+        </w:rPr>
+        <w:t>:id</w:t>
+      </w:r>
+      <w:proofErr w:type="spellEnd"/>
+      <w:r>
+        <w:rPr>
+          <w:rFonts w:ascii="JetBrains Mono" w:hAnsi="JetBrains Mono" w:cs="JetBrains Mono"/>
+          <w:color w:val="6AAB73"/>
+        </w:rPr>
+        <w:t>="@+id/fragmentContainerView2"</w:t>
+      </w:r>
+      <w:r>
+        <w:rPr>
+          <w:rFonts w:ascii="JetBrains Mono" w:hAnsi="JetBrains Mono" w:cs="JetBrains Mono"/>
+          <w:color w:val="6AAB73"/>
+        </w:rPr>
+        <w:br/>
+        <w:t xml:space="preserve">    </w:t>
+      </w:r>
+      <w:r>
+        <w:rPr>
+          <w:rFonts w:ascii="JetBrains Mono" w:hAnsi="JetBrains Mono" w:cs="JetBrains Mono"/>
+          <w:color w:val="C77DBB"/>
+          <w:highlight w:val="darkBlue"/>
+        </w:rPr>
+        <w:t>android</w:t>
+      </w:r>
+      <w:r>
+        <w:rPr>
+          <w:rFonts w:ascii="JetBrains Mono" w:hAnsi="JetBrains Mono" w:cs="JetBrains Mono"/>
+          <w:color w:val="BCBEC4"/>
+          <w:highlight w:val="darkBlue"/>
+        </w:rPr>
+        <w:t>:name</w:t>
+      </w:r>
+      <w:r>
+        <w:rPr>
+          <w:rFonts w:ascii="JetBrains Mono" w:hAnsi="JetBrains Mono" w:cs="JetBrains Mono"/>
+          <w:color w:val="6AAB73"/>
+          <w:highlight w:val="darkBlue"/>
+        </w:rPr>
+        <w:t>="com.allephnogueira.criandofragment.fragments.ConversasFragment"</w:t>
+      </w:r>
+      <w:r>
+        <w:rPr>
+          <w:rFonts w:ascii="JetBrains Mono" w:hAnsi="JetBrains Mono" w:cs="JetBrains Mono"/>
+          <w:color w:val="6AAB73"/>
+        </w:rPr>
+        <w:br/>
+        <w:t xml:space="preserve">    </w:t>
+      </w:r>
+      <w:proofErr w:type="spellStart"/>
+      <w:r>
+        <w:rPr>
+          <w:rFonts w:ascii="JetBrains Mono" w:hAnsi="JetBrains Mono" w:cs="JetBrains Mono"/>
+          <w:color w:val="C77DBB"/>
+        </w:rPr>
+        <w:t>android</w:t>
+      </w:r>
+      <w:r>
+        <w:rPr>
+          <w:rFonts w:ascii="JetBrains Mono" w:hAnsi="JetBrains Mono" w:cs="JetBrains Mono"/>
+          <w:color w:val="BCBEC4"/>
+        </w:rPr>
+        <w:t>:layout_width</w:t>
+      </w:r>
+      <w:proofErr w:type="spellEnd"/>
+      <w:r>
+        <w:rPr>
+          <w:rFonts w:ascii="JetBrains Mono" w:hAnsi="JetBrains Mono" w:cs="JetBrains Mono"/>
+          <w:color w:val="6AAB73"/>
+        </w:rPr>
+        <w:t>="</w:t>
+      </w:r>
+      <w:proofErr w:type="spellStart"/>
+      <w:r>
+        <w:rPr>
+          <w:rFonts w:ascii="JetBrains Mono" w:hAnsi="JetBrains Mono" w:cs="JetBrains Mono"/>
+          <w:color w:val="6AAB73"/>
+        </w:rPr>
+        <w:t>wrap_content</w:t>
+      </w:r>
+      <w:proofErr w:type="spellEnd"/>
+      <w:r>
+        <w:rPr>
+          <w:rFonts w:ascii="JetBrains Mono" w:hAnsi="JetBrains Mono" w:cs="JetBrains Mono"/>
+          <w:color w:val="6AAB73"/>
+        </w:rPr>
+        <w:t>"</w:t>
+      </w:r>
+      <w:r>
+        <w:rPr>
+          <w:rFonts w:ascii="JetBrains Mono" w:hAnsi="JetBrains Mono" w:cs="JetBrains Mono"/>
+          <w:color w:val="6AAB73"/>
+        </w:rPr>
+        <w:br/>
+        <w:t xml:space="preserve">    </w:t>
+      </w:r>
+      <w:proofErr w:type="spellStart"/>
+      <w:r>
+        <w:rPr>
+          <w:rFonts w:ascii="JetBrains Mono" w:hAnsi="JetBrains Mono" w:cs="JetBrains Mono"/>
+          <w:color w:val="C77DBB"/>
+        </w:rPr>
+        <w:t>android</w:t>
+      </w:r>
+      <w:r>
+        <w:rPr>
+          <w:rFonts w:ascii="JetBrains Mono" w:hAnsi="JetBrains Mono" w:cs="JetBrains Mono"/>
+          <w:color w:val="BCBEC4"/>
+        </w:rPr>
+        <w:t>:layout_height</w:t>
+      </w:r>
+      <w:proofErr w:type="spellEnd"/>
+      <w:r>
+        <w:rPr>
+          <w:rFonts w:ascii="JetBrains Mono" w:hAnsi="JetBrains Mono" w:cs="JetBrains Mono"/>
+          <w:color w:val="6AAB73"/>
+        </w:rPr>
+        <w:t>="</w:t>
+      </w:r>
+      <w:proofErr w:type="spellStart"/>
+      <w:r>
+        <w:rPr>
+          <w:rFonts w:ascii="JetBrains Mono" w:hAnsi="JetBrains Mono" w:cs="JetBrains Mono"/>
+          <w:color w:val="6AAB73"/>
+        </w:rPr>
+        <w:t>wrap_content</w:t>
+      </w:r>
+      <w:proofErr w:type="spellEnd"/>
+      <w:r>
+        <w:rPr>
+          <w:rFonts w:ascii="JetBrains Mono" w:hAnsi="JetBrains Mono" w:cs="JetBrains Mono"/>
+          <w:color w:val="6AAB73"/>
+        </w:rPr>
+        <w:t>"</w:t>
+      </w:r>
+      <w:r>
+        <w:rPr>
+          <w:rFonts w:ascii="JetBrains Mono" w:hAnsi="JetBrains Mono" w:cs="JetBrains Mono"/>
+          <w:color w:val="6AAB73"/>
+        </w:rPr>
+        <w:br/>
+        <w:t xml:space="preserve">    </w:t>
+      </w:r>
+      <w:proofErr w:type="spellStart"/>
+      <w:r>
+        <w:rPr>
+          <w:rFonts w:ascii="JetBrains Mono" w:hAnsi="JetBrains Mono" w:cs="JetBrains Mono"/>
+          <w:color w:val="C77DBB"/>
+        </w:rPr>
+        <w:t>app</w:t>
+      </w:r>
+      <w:r>
+        <w:rPr>
+          <w:rFonts w:ascii="JetBrains Mono" w:hAnsi="JetBrains Mono" w:cs="JetBrains Mono"/>
+          <w:color w:val="BCBEC4"/>
+        </w:rPr>
+        <w:t>:layout_constraintBottom_toBottomOf</w:t>
+      </w:r>
+      <w:proofErr w:type="spellEnd"/>
+      <w:r>
+        <w:rPr>
+          <w:rFonts w:ascii="JetBrains Mono" w:hAnsi="JetBrains Mono" w:cs="JetBrains Mono"/>
+          <w:color w:val="6AAB73"/>
+        </w:rPr>
+        <w:t>="</w:t>
+      </w:r>
+      <w:proofErr w:type="spellStart"/>
+      <w:r>
+        <w:rPr>
+          <w:rFonts w:ascii="JetBrains Mono" w:hAnsi="JetBrains Mono" w:cs="JetBrains Mono"/>
+          <w:color w:val="6AAB73"/>
+        </w:rPr>
+        <w:t>parent</w:t>
+      </w:r>
+      <w:proofErr w:type="spellEnd"/>
+      <w:r>
+        <w:rPr>
+          <w:rFonts w:ascii="JetBrains Mono" w:hAnsi="JetBrains Mono" w:cs="JetBrains Mono"/>
+          <w:color w:val="6AAB73"/>
+        </w:rPr>
+        <w:t>"</w:t>
+      </w:r>
+      <w:r>
+        <w:rPr>
+          <w:rFonts w:ascii="JetBrains Mono" w:hAnsi="JetBrains Mono" w:cs="JetBrains Mono"/>
+          <w:color w:val="6AAB73"/>
+        </w:rPr>
+        <w:br/>
+        <w:t xml:space="preserve">    </w:t>
+      </w:r>
+      <w:proofErr w:type="spellStart"/>
+      <w:r>
+        <w:rPr>
+          <w:rFonts w:ascii="JetBrains Mono" w:hAnsi="JetBrains Mono" w:cs="JetBrains Mono"/>
+          <w:color w:val="C77DBB"/>
+        </w:rPr>
+        <w:t>app</w:t>
+      </w:r>
+      <w:r>
+        <w:rPr>
+          <w:rFonts w:ascii="JetBrains Mono" w:hAnsi="JetBrains Mono" w:cs="JetBrains Mono"/>
+          <w:color w:val="BCBEC4"/>
+        </w:rPr>
+        <w:t>:layout_constraintEnd_toEndOf</w:t>
+      </w:r>
+      <w:proofErr w:type="spellEnd"/>
+      <w:r>
+        <w:rPr>
+          <w:rFonts w:ascii="JetBrains Mono" w:hAnsi="JetBrains Mono" w:cs="JetBrains Mono"/>
+          <w:color w:val="6AAB73"/>
+        </w:rPr>
+        <w:t>="</w:t>
+      </w:r>
+      <w:proofErr w:type="spellStart"/>
+      <w:r>
+        <w:rPr>
+          <w:rFonts w:ascii="JetBrains Mono" w:hAnsi="JetBrains Mono" w:cs="JetBrains Mono"/>
+          <w:color w:val="6AAB73"/>
+        </w:rPr>
+        <w:t>parent</w:t>
+      </w:r>
+      <w:proofErr w:type="spellEnd"/>
+      <w:r>
+        <w:rPr>
+          <w:rFonts w:ascii="JetBrains Mono" w:hAnsi="JetBrains Mono" w:cs="JetBrains Mono"/>
+          <w:color w:val="6AAB73"/>
+        </w:rPr>
+        <w:t>"</w:t>
+      </w:r>
+      <w:r>
+        <w:rPr>
+          <w:rFonts w:ascii="JetBrains Mono" w:hAnsi="JetBrains Mono" w:cs="JetBrains Mono"/>
+          <w:color w:val="6AAB73"/>
+        </w:rPr>
+        <w:br/>
+        <w:t xml:space="preserve">    </w:t>
+      </w:r>
+      <w:proofErr w:type="spellStart"/>
+      <w:r>
+        <w:rPr>
+          <w:rFonts w:ascii="JetBrains Mono" w:hAnsi="JetBrains Mono" w:cs="JetBrains Mono"/>
+          <w:color w:val="C77DBB"/>
+        </w:rPr>
+        <w:t>app</w:t>
+      </w:r>
+      <w:r>
+        <w:rPr>
+          <w:rFonts w:ascii="JetBrains Mono" w:hAnsi="JetBrains Mono" w:cs="JetBrains Mono"/>
+          <w:color w:val="BCBEC4"/>
+        </w:rPr>
+        <w:t>:layout_constraintStart_toStartOf</w:t>
+      </w:r>
+      <w:proofErr w:type="spellEnd"/>
+      <w:r>
+        <w:rPr>
+          <w:rFonts w:ascii="JetBrains Mono" w:hAnsi="JetBrains Mono" w:cs="JetBrains Mono"/>
+          <w:color w:val="6AAB73"/>
+        </w:rPr>
+        <w:t>="</w:t>
+      </w:r>
+      <w:proofErr w:type="spellStart"/>
+      <w:r>
+        <w:rPr>
+          <w:rFonts w:ascii="JetBrains Mono" w:hAnsi="JetBrains Mono" w:cs="JetBrains Mono"/>
+          <w:color w:val="6AAB73"/>
+        </w:rPr>
+        <w:t>parent</w:t>
+      </w:r>
+      <w:proofErr w:type="spellEnd"/>
+      <w:r>
+        <w:rPr>
+          <w:rFonts w:ascii="JetBrains Mono" w:hAnsi="JetBrains Mono" w:cs="JetBrains Mono"/>
+          <w:color w:val="6AAB73"/>
+        </w:rPr>
+        <w:t>"</w:t>
+      </w:r>
+      <w:r>
+        <w:rPr>
+          <w:rFonts w:ascii="JetBrains Mono" w:hAnsi="JetBrains Mono" w:cs="JetBrains Mono"/>
+          <w:color w:val="6AAB73"/>
+        </w:rPr>
+        <w:br/>
+        <w:t xml:space="preserve">    </w:t>
+      </w:r>
+      <w:proofErr w:type="spellStart"/>
+      <w:r>
+        <w:rPr>
+          <w:rFonts w:ascii="JetBrains Mono" w:hAnsi="JetBrains Mono" w:cs="JetBrains Mono"/>
+          <w:color w:val="C77DBB"/>
+        </w:rPr>
+        <w:t>app</w:t>
+      </w:r>
+      <w:r>
+        <w:rPr>
+          <w:rFonts w:ascii="JetBrains Mono" w:hAnsi="JetBrains Mono" w:cs="JetBrains Mono"/>
+          <w:color w:val="BCBEC4"/>
+        </w:rPr>
+        <w:t>:layout_constraintTop_toTopOf</w:t>
+      </w:r>
+      <w:proofErr w:type="spellEnd"/>
+      <w:r>
+        <w:rPr>
+          <w:rFonts w:ascii="JetBrains Mono" w:hAnsi="JetBrains Mono" w:cs="JetBrains Mono"/>
+          <w:color w:val="6AAB73"/>
+        </w:rPr>
+        <w:t>="@+id/</w:t>
+      </w:r>
+      <w:proofErr w:type="spellStart"/>
+      <w:r>
+        <w:rPr>
+          <w:rFonts w:ascii="JetBrains Mono" w:hAnsi="JetBrains Mono" w:cs="JetBrains Mono"/>
+          <w:color w:val="6AAB73"/>
+        </w:rPr>
+        <w:t>guideline</w:t>
+      </w:r>
+      <w:proofErr w:type="spellEnd"/>
+      <w:r>
+        <w:rPr>
+          <w:rFonts w:ascii="JetBrains Mono" w:hAnsi="JetBrains Mono" w:cs="JetBrains Mono"/>
+          <w:color w:val="6AAB73"/>
+        </w:rPr>
+        <w:t>"</w:t>
+      </w:r>
+      <w:r>
+        <w:rPr>
+          <w:rFonts w:ascii="JetBrains Mono" w:hAnsi="JetBrains Mono" w:cs="JetBrains Mono"/>
+          <w:color w:val="6AAB73"/>
+        </w:rPr>
+        <w:br/>
+        <w:t xml:space="preserve">    </w:t>
+      </w:r>
+      <w:proofErr w:type="spellStart"/>
+      <w:r>
+        <w:rPr>
+          <w:rFonts w:ascii="JetBrains Mono" w:hAnsi="JetBrains Mono" w:cs="JetBrains Mono"/>
+          <w:color w:val="C77DBB"/>
+          <w:highlight w:val="darkBlue"/>
+        </w:rPr>
+        <w:t>tools</w:t>
+      </w:r>
+      <w:r>
+        <w:rPr>
+          <w:rFonts w:ascii="JetBrains Mono" w:hAnsi="JetBrains Mono" w:cs="JetBrains Mono"/>
+          <w:color w:val="BCBEC4"/>
+          <w:highlight w:val="darkBlue"/>
+        </w:rPr>
+        <w:t>:layout</w:t>
+      </w:r>
+      <w:proofErr w:type="spellEnd"/>
+      <w:r>
+        <w:rPr>
+          <w:rFonts w:ascii="JetBrains Mono" w:hAnsi="JetBrains Mono" w:cs="JetBrains Mono"/>
+          <w:color w:val="6AAB73"/>
+          <w:highlight w:val="darkBlue"/>
+        </w:rPr>
+        <w:t>="@layout/</w:t>
+      </w:r>
+      <w:proofErr w:type="spellStart"/>
+      <w:r>
+        <w:rPr>
+          <w:rFonts w:ascii="JetBrains Mono" w:hAnsi="JetBrains Mono" w:cs="JetBrains Mono"/>
+          <w:color w:val="6AAB73"/>
+          <w:highlight w:val="darkBlue"/>
+        </w:rPr>
+        <w:t>fragment_conversas</w:t>
+      </w:r>
+      <w:proofErr w:type="spellEnd"/>
+      <w:r>
+        <w:rPr>
+          <w:rFonts w:ascii="JetBrains Mono" w:hAnsi="JetBrains Mono" w:cs="JetBrains Mono"/>
+          <w:color w:val="6AAB73"/>
+          <w:highlight w:val="darkBlue"/>
+        </w:rPr>
+        <w:t xml:space="preserve">" </w:t>
+      </w:r>
+      <w:r>
+        <w:rPr>
+          <w:rFonts w:ascii="JetBrains Mono" w:hAnsi="JetBrains Mono" w:cs="JetBrains Mono"/>
+          <w:color w:val="D5B778"/>
+          <w:highlight w:val="darkBlue"/>
+        </w:rPr>
+        <w:t>/&gt;</w:t>
+      </w:r>
+    </w:p>
+    <w:p/>
+    <w:p/>
+    <w:p>
+      <w:r>
+        <w:t xml:space="preserve">Outra forma de fazer usando variável podendo alterar os dados como </w:t>
+      </w:r>
+      <w:proofErr w:type="spellStart"/>
+      <w:r>
+        <w:t>text</w:t>
+      </w:r>
+      <w:proofErr w:type="spellEnd"/>
+      <w:r>
+        <w:t xml:space="preserve">, </w:t>
+      </w:r>
+      <w:proofErr w:type="spellStart"/>
+      <w:proofErr w:type="gramStart"/>
+      <w:r>
+        <w:t>image</w:t>
+      </w:r>
+      <w:proofErr w:type="spellEnd"/>
+      <w:r>
+        <w:t>..</w:t>
+      </w:r>
+      <w:proofErr w:type="gramEnd"/>
+    </w:p>
+    <w:p/>
+    <w:p>
+      <w:pPr>
+        <w:pStyle w:val="Pr-formataoHTML"/>
+        <w:shd w:val="clear" w:color="auto" w:fill="1E1F22"/>
+        <w:rPr>
+          <w:rFonts w:ascii="JetBrains Mono" w:hAnsi="JetBrains Mono" w:cs="JetBrains Mono"/>
+          <w:color w:val="BCBEC4"/>
+        </w:rPr>
+      </w:pPr>
+      <w:proofErr w:type="spellStart"/>
+      <w:r>
+        <w:rPr>
+          <w:rFonts w:ascii="JetBrains Mono" w:hAnsi="JetBrains Mono" w:cs="JetBrains Mono"/>
+          <w:color w:val="CF8E6D"/>
+        </w:rPr>
+        <w:t>package</w:t>
+      </w:r>
+      <w:proofErr w:type="spellEnd"/>
+      <w:r>
+        <w:rPr>
+          <w:rFonts w:ascii="JetBrains Mono" w:hAnsi="JetBrains Mono" w:cs="JetBrains Mono"/>
+          <w:color w:val="CF8E6D"/>
+        </w:rPr>
+        <w:t xml:space="preserve"> </w:t>
+      </w:r>
+      <w:proofErr w:type="spellStart"/>
+      <w:proofErr w:type="gramStart"/>
+      <w:r>
+        <w:rPr>
+          <w:rFonts w:ascii="JetBrains Mono" w:hAnsi="JetBrains Mono" w:cs="JetBrains Mono"/>
+          <w:color w:val="BCBEC4"/>
+        </w:rPr>
+        <w:t>com.allephnogueira</w:t>
+      </w:r>
+      <w:proofErr w:type="gramEnd"/>
+      <w:r>
+        <w:rPr>
+          <w:rFonts w:ascii="JetBrains Mono" w:hAnsi="JetBrains Mono" w:cs="JetBrains Mono"/>
+          <w:color w:val="BCBEC4"/>
+        </w:rPr>
+        <w:t>.criandofragment.fragments</w:t>
+      </w:r>
+      <w:proofErr w:type="spellEnd"/>
+      <w:r>
+        <w:rPr>
+          <w:rFonts w:ascii="JetBrains Mono" w:hAnsi="JetBrains Mono" w:cs="JetBrains Mono"/>
+          <w:color w:val="BCBEC4"/>
+        </w:rPr>
+        <w:br/>
+      </w:r>
+      <w:r>
+        <w:rPr>
+          <w:rFonts w:ascii="JetBrains Mono" w:hAnsi="JetBrains Mono" w:cs="JetBrains Mono"/>
+          <w:color w:val="BCBEC4"/>
+        </w:rPr>
+        <w:br/>
+      </w:r>
+      <w:r>
+        <w:rPr>
+          <w:rFonts w:ascii="JetBrains Mono" w:hAnsi="JetBrains Mono" w:cs="JetBrains Mono"/>
+          <w:color w:val="BCBEC4"/>
+        </w:rPr>
+        <w:br/>
+      </w:r>
+      <w:r>
+        <w:rPr>
+          <w:rFonts w:ascii="JetBrains Mono" w:hAnsi="JetBrains Mono" w:cs="JetBrains Mono"/>
+          <w:color w:val="BCBEC4"/>
+        </w:rPr>
+        <w:br/>
+      </w:r>
+      <w:proofErr w:type="spellStart"/>
+      <w:r>
+        <w:rPr>
+          <w:rFonts w:ascii="JetBrains Mono" w:hAnsi="JetBrains Mono" w:cs="JetBrains Mono"/>
+          <w:color w:val="CF8E6D"/>
+        </w:rPr>
+        <w:t>class</w:t>
+      </w:r>
+      <w:proofErr w:type="spellEnd"/>
+      <w:r>
+        <w:rPr>
+          <w:rFonts w:ascii="JetBrains Mono" w:hAnsi="JetBrains Mono" w:cs="JetBrains Mono"/>
+          <w:color w:val="CF8E6D"/>
+        </w:rPr>
+        <w:t xml:space="preserve"> </w:t>
+      </w:r>
+      <w:proofErr w:type="spellStart"/>
+      <w:r>
+        <w:rPr>
+          <w:rFonts w:ascii="JetBrains Mono" w:hAnsi="JetBrains Mono" w:cs="JetBrains Mono"/>
+          <w:color w:val="BCBEC4"/>
+        </w:rPr>
+        <w:t>ConversasFragment</w:t>
+      </w:r>
+      <w:proofErr w:type="spellEnd"/>
+      <w:r>
+        <w:rPr>
+          <w:rFonts w:ascii="JetBrains Mono" w:hAnsi="JetBrains Mono" w:cs="JetBrains Mono"/>
+          <w:color w:val="BCBEC4"/>
+        </w:rPr>
+        <w:t xml:space="preserve"> : </w:t>
+      </w:r>
+      <w:proofErr w:type="spellStart"/>
+      <w:r>
+        <w:rPr>
+          <w:rFonts w:ascii="JetBrains Mono" w:hAnsi="JetBrains Mono" w:cs="JetBrains Mono"/>
+          <w:color w:val="BCBEC4"/>
+        </w:rPr>
+        <w:t>Fragment</w:t>
+      </w:r>
+      <w:proofErr w:type="spellEnd"/>
+      <w:r>
+        <w:rPr>
+          <w:rFonts w:ascii="JetBrains Mono" w:hAnsi="JetBrains Mono" w:cs="JetBrains Mono"/>
+          <w:color w:val="BCBEC4"/>
+        </w:rPr>
+        <w:t>() {</w:t>
+      </w:r>
+      <w:r>
+        <w:rPr>
+          <w:rFonts w:ascii="JetBrains Mono" w:hAnsi="JetBrains Mono" w:cs="JetBrains Mono"/>
+          <w:color w:val="BCBEC4"/>
+        </w:rPr>
+        <w:br/>
+      </w:r>
+      <w:r>
+        <w:rPr>
+          <w:rFonts w:ascii="JetBrains Mono" w:hAnsi="JetBrains Mono" w:cs="JetBrains Mono"/>
+          <w:color w:val="BCBEC4"/>
+        </w:rPr>
+        <w:br/>
+      </w:r>
+      <w:r>
+        <w:rPr>
+          <w:rFonts w:ascii="JetBrains Mono" w:hAnsi="JetBrains Mono" w:cs="JetBrains Mono"/>
+          <w:color w:val="BCBEC4"/>
+        </w:rPr>
+        <w:br/>
+        <w:t xml:space="preserve">    </w:t>
+      </w:r>
+      <w:proofErr w:type="spellStart"/>
+      <w:r>
+        <w:rPr>
+          <w:rFonts w:ascii="JetBrains Mono" w:hAnsi="JetBrains Mono" w:cs="JetBrains Mono"/>
+          <w:color w:val="CF8E6D"/>
+        </w:rPr>
+        <w:t>override</w:t>
+      </w:r>
+      <w:proofErr w:type="spellEnd"/>
+      <w:r>
+        <w:rPr>
+          <w:rFonts w:ascii="JetBrains Mono" w:hAnsi="JetBrains Mono" w:cs="JetBrains Mono"/>
+          <w:color w:val="CF8E6D"/>
+        </w:rPr>
+        <w:t xml:space="preserve"> </w:t>
+      </w:r>
+      <w:proofErr w:type="spellStart"/>
+      <w:r>
+        <w:rPr>
+          <w:rFonts w:ascii="JetBrains Mono" w:hAnsi="JetBrains Mono" w:cs="JetBrains Mono"/>
+          <w:color w:val="CF8E6D"/>
+        </w:rPr>
+        <w:t>fun</w:t>
+      </w:r>
+      <w:proofErr w:type="spellEnd"/>
+      <w:r>
+        <w:rPr>
+          <w:rFonts w:ascii="JetBrains Mono" w:hAnsi="JetBrains Mono" w:cs="JetBrains Mono"/>
+          <w:color w:val="CF8E6D"/>
+        </w:rPr>
+        <w:t xml:space="preserve"> </w:t>
+      </w:r>
+      <w:proofErr w:type="spellStart"/>
+      <w:r>
+        <w:rPr>
+          <w:rFonts w:ascii="JetBrains Mono" w:hAnsi="JetBrains Mono" w:cs="JetBrains Mono"/>
+          <w:color w:val="56A8F5"/>
+        </w:rPr>
+        <w:t>onCreateView</w:t>
+      </w:r>
+      <w:proofErr w:type="spellEnd"/>
+      <w:r>
+        <w:rPr>
+          <w:rFonts w:ascii="JetBrains Mono" w:hAnsi="JetBrains Mono" w:cs="JetBrains Mono"/>
+          <w:color w:val="BCBEC4"/>
+        </w:rPr>
+        <w:t>(</w:t>
+      </w:r>
+      <w:r>
+        <w:rPr>
+          <w:rFonts w:ascii="JetBrains Mono" w:hAnsi="JetBrains Mono" w:cs="JetBrains Mono"/>
+          <w:color w:val="BCBEC4"/>
+        </w:rPr>
+        <w:br/>
+        <w:t xml:space="preserve">        </w:t>
+      </w:r>
+      <w:r>
+        <w:rPr>
+          <w:rFonts w:ascii="JetBrains Mono" w:hAnsi="JetBrains Mono" w:cs="JetBrains Mono"/>
+          <w:i/>
+          <w:iCs/>
+          <w:color w:val="5F826B"/>
+        </w:rPr>
+        <w:t>/**</w:t>
+      </w:r>
+      <w:r>
+        <w:rPr>
+          <w:rFonts w:ascii="JetBrains Mono" w:hAnsi="JetBrains Mono" w:cs="JetBrains Mono"/>
+          <w:i/>
+          <w:iCs/>
+          <w:color w:val="5F826B"/>
+        </w:rPr>
+        <w:br/>
+        <w:t xml:space="preserve">         * </w:t>
+      </w:r>
+      <w:proofErr w:type="spellStart"/>
+      <w:r>
+        <w:rPr>
+          <w:rFonts w:ascii="JetBrains Mono" w:hAnsi="JetBrains Mono" w:cs="JetBrains Mono"/>
+          <w:i/>
+          <w:iCs/>
+          <w:color w:val="5F826B"/>
+        </w:rPr>
+        <w:t>Inflate</w:t>
+      </w:r>
+      <w:proofErr w:type="spellEnd"/>
+      <w:r>
+        <w:rPr>
+          <w:rFonts w:ascii="JetBrains Mono" w:hAnsi="JetBrains Mono" w:cs="JetBrains Mono"/>
+          <w:i/>
+          <w:iCs/>
+          <w:color w:val="5F826B"/>
+        </w:rPr>
+        <w:t xml:space="preserve"> = inflar seu layout = construir seu layout</w:t>
+      </w:r>
+      <w:r>
+        <w:rPr>
+          <w:rFonts w:ascii="JetBrains Mono" w:hAnsi="JetBrains Mono" w:cs="JetBrains Mono"/>
+          <w:i/>
+          <w:iCs/>
+          <w:color w:val="5F826B"/>
+        </w:rPr>
+        <w:br/>
+        <w:t xml:space="preserve">         */</w:t>
+      </w:r>
+      <w:r>
+        <w:rPr>
+          <w:rFonts w:ascii="JetBrains Mono" w:hAnsi="JetBrains Mono" w:cs="JetBrains Mono"/>
+          <w:i/>
+          <w:iCs/>
+          <w:color w:val="5F826B"/>
+        </w:rPr>
+        <w:br/>
+        <w:t xml:space="preserve">        </w:t>
+      </w:r>
+      <w:proofErr w:type="spellStart"/>
+      <w:r>
+        <w:rPr>
+          <w:rFonts w:ascii="JetBrains Mono" w:hAnsi="JetBrains Mono" w:cs="JetBrains Mono"/>
+          <w:color w:val="BCBEC4"/>
+        </w:rPr>
+        <w:t>inflater</w:t>
+      </w:r>
+      <w:proofErr w:type="spellEnd"/>
+      <w:r>
+        <w:rPr>
+          <w:rFonts w:ascii="JetBrains Mono" w:hAnsi="JetBrains Mono" w:cs="JetBrains Mono"/>
+          <w:color w:val="BCBEC4"/>
+        </w:rPr>
+        <w:t xml:space="preserve">: </w:t>
+      </w:r>
+      <w:proofErr w:type="spellStart"/>
+      <w:r>
+        <w:rPr>
+          <w:rFonts w:ascii="JetBrains Mono" w:hAnsi="JetBrains Mono" w:cs="JetBrains Mono"/>
+          <w:color w:val="BCBEC4"/>
+        </w:rPr>
+        <w:t>LayoutInflater</w:t>
+      </w:r>
+      <w:proofErr w:type="spellEnd"/>
+      <w:r>
+        <w:rPr>
+          <w:rFonts w:ascii="JetBrains Mono" w:hAnsi="JetBrains Mono" w:cs="JetBrains Mono"/>
+          <w:color w:val="BCBEC4"/>
+        </w:rPr>
+        <w:t>,</w:t>
+      </w:r>
+      <w:r>
+        <w:rPr>
+          <w:rFonts w:ascii="JetBrains Mono" w:hAnsi="JetBrains Mono" w:cs="JetBrains Mono"/>
+          <w:color w:val="BCBEC4"/>
+        </w:rPr>
+        <w:br/>
+        <w:t xml:space="preserve">        container: </w:t>
+      </w:r>
+      <w:proofErr w:type="spellStart"/>
+      <w:r>
+        <w:rPr>
+          <w:rFonts w:ascii="JetBrains Mono" w:hAnsi="JetBrains Mono" w:cs="JetBrains Mono"/>
+          <w:color w:val="BCBEC4"/>
+        </w:rPr>
+        <w:t>ViewGroup</w:t>
+      </w:r>
+      <w:proofErr w:type="spellEnd"/>
+      <w:r>
+        <w:rPr>
+          <w:rFonts w:ascii="JetBrains Mono" w:hAnsi="JetBrains Mono" w:cs="JetBrains Mono"/>
+          <w:color w:val="BCBEC4"/>
+        </w:rPr>
+        <w:t>?,</w:t>
+      </w:r>
+      <w:r>
+        <w:rPr>
+          <w:rFonts w:ascii="JetBrains Mono" w:hAnsi="JetBrains Mono" w:cs="JetBrains Mono"/>
+          <w:color w:val="BCBEC4"/>
+        </w:rPr>
+        <w:br/>
+        <w:t xml:space="preserve">        </w:t>
+      </w:r>
+      <w:proofErr w:type="spellStart"/>
+      <w:r>
+        <w:rPr>
+          <w:rFonts w:ascii="JetBrains Mono" w:hAnsi="JetBrains Mono" w:cs="JetBrains Mono"/>
+          <w:color w:val="BCBEC4"/>
+        </w:rPr>
+        <w:t>savedInstanceState</w:t>
+      </w:r>
+      <w:proofErr w:type="spellEnd"/>
+      <w:r>
+        <w:rPr>
+          <w:rFonts w:ascii="JetBrains Mono" w:hAnsi="JetBrains Mono" w:cs="JetBrains Mono"/>
+          <w:color w:val="BCBEC4"/>
+        </w:rPr>
+        <w:t xml:space="preserve">: </w:t>
+      </w:r>
+      <w:proofErr w:type="spellStart"/>
+      <w:r>
+        <w:rPr>
+          <w:rFonts w:ascii="JetBrains Mono" w:hAnsi="JetBrains Mono" w:cs="JetBrains Mono"/>
+          <w:color w:val="BCBEC4"/>
+        </w:rPr>
+        <w:t>Bundle</w:t>
+      </w:r>
+      <w:proofErr w:type="spellEnd"/>
+      <w:r>
+        <w:rPr>
+          <w:rFonts w:ascii="JetBrains Mono" w:hAnsi="JetBrains Mono" w:cs="JetBrains Mono"/>
+          <w:color w:val="BCBEC4"/>
+        </w:rPr>
+        <w:t>?</w:t>
+      </w:r>
+      <w:r>
+        <w:rPr>
+          <w:rFonts w:ascii="JetBrains Mono" w:hAnsi="JetBrains Mono" w:cs="JetBrains Mono"/>
+          <w:color w:val="BCBEC4"/>
+        </w:rPr>
+        <w:br/>
+        <w:t xml:space="preserve">    ): </w:t>
+      </w:r>
+      <w:proofErr w:type="spellStart"/>
+      <w:r>
+        <w:rPr>
+          <w:rFonts w:ascii="JetBrains Mono" w:hAnsi="JetBrains Mono" w:cs="JetBrains Mono"/>
+          <w:color w:val="BCBEC4"/>
+        </w:rPr>
+        <w:t>View</w:t>
+      </w:r>
+      <w:proofErr w:type="spellEnd"/>
+      <w:r>
+        <w:rPr>
+          <w:rFonts w:ascii="JetBrains Mono" w:hAnsi="JetBrains Mono" w:cs="JetBrains Mono"/>
+          <w:color w:val="BCBEC4"/>
+        </w:rPr>
+        <w:t>? {</w:t>
+      </w:r>
+      <w:r>
+        <w:rPr>
+          <w:rFonts w:ascii="JetBrains Mono" w:hAnsi="JetBrains Mono" w:cs="JetBrains Mono"/>
+          <w:color w:val="BCBEC4"/>
+        </w:rPr>
+        <w:br/>
+        <w:t xml:space="preserve">        </w:t>
+      </w:r>
+      <w:r>
+        <w:rPr>
+          <w:rFonts w:ascii="JetBrains Mono" w:hAnsi="JetBrains Mono" w:cs="JetBrains Mono"/>
+          <w:i/>
+          <w:iCs/>
+          <w:color w:val="5F826B"/>
+        </w:rPr>
+        <w:t>/**</w:t>
+      </w:r>
+      <w:r>
+        <w:rPr>
+          <w:rFonts w:ascii="JetBrains Mono" w:hAnsi="JetBrains Mono" w:cs="JetBrains Mono"/>
+          <w:i/>
+          <w:iCs/>
+          <w:color w:val="5F826B"/>
+        </w:rPr>
+        <w:br/>
+        <w:t xml:space="preserve">         * Esse </w:t>
+      </w:r>
+      <w:proofErr w:type="spellStart"/>
+      <w:r>
+        <w:rPr>
+          <w:rFonts w:ascii="JetBrains Mono" w:hAnsi="JetBrains Mono" w:cs="JetBrains Mono"/>
+          <w:i/>
+          <w:iCs/>
+          <w:color w:val="5F826B"/>
+        </w:rPr>
+        <w:t>metodo</w:t>
+      </w:r>
+      <w:proofErr w:type="spellEnd"/>
+      <w:r>
+        <w:rPr>
+          <w:rFonts w:ascii="JetBrains Mono" w:hAnsi="JetBrains Mono" w:cs="JetBrains Mono"/>
+          <w:i/>
+          <w:iCs/>
+          <w:color w:val="5F826B"/>
+        </w:rPr>
+        <w:t xml:space="preserve"> é onde vamos inflar nossa informação na tela</w:t>
+      </w:r>
+      <w:r>
+        <w:rPr>
+          <w:rFonts w:ascii="JetBrains Mono" w:hAnsi="JetBrains Mono" w:cs="JetBrains Mono"/>
+          <w:i/>
+          <w:iCs/>
+          <w:color w:val="5F826B"/>
+        </w:rPr>
+        <w:br/>
+        <w:t xml:space="preserve">         * Inflar = jogar nossa informação na tela</w:t>
+      </w:r>
+      <w:r>
+        <w:rPr>
+          <w:rFonts w:ascii="JetBrains Mono" w:hAnsi="JetBrains Mono" w:cs="JetBrains Mono"/>
+          <w:i/>
+          <w:iCs/>
+          <w:color w:val="5F826B"/>
+        </w:rPr>
+        <w:br/>
+        <w:t xml:space="preserve">         * Ele espera receber 3 </w:t>
+      </w:r>
+      <w:proofErr w:type="spellStart"/>
+      <w:r>
+        <w:rPr>
+          <w:rFonts w:ascii="JetBrains Mono" w:hAnsi="JetBrains Mono" w:cs="JetBrains Mono"/>
+          <w:i/>
+          <w:iCs/>
+          <w:color w:val="5F826B"/>
+        </w:rPr>
+        <w:t>parametros</w:t>
+      </w:r>
+      <w:proofErr w:type="spellEnd"/>
+      <w:r>
+        <w:rPr>
+          <w:rFonts w:ascii="JetBrains Mono" w:hAnsi="JetBrains Mono" w:cs="JetBrains Mono"/>
+          <w:i/>
+          <w:iCs/>
+          <w:color w:val="5F826B"/>
+        </w:rPr>
+        <w:br/>
+        <w:t xml:space="preserve">         *      Nosso layout</w:t>
+      </w:r>
+      <w:r>
+        <w:rPr>
+          <w:rFonts w:ascii="JetBrains Mono" w:hAnsi="JetBrains Mono" w:cs="JetBrains Mono"/>
+          <w:i/>
+          <w:iCs/>
+          <w:color w:val="5F826B"/>
+        </w:rPr>
+        <w:br/>
+        <w:t xml:space="preserve">         *</w:t>
+      </w:r>
+      <w:r>
+        <w:rPr>
+          <w:rFonts w:ascii="JetBrains Mono" w:hAnsi="JetBrains Mono" w:cs="JetBrains Mono"/>
+          <w:i/>
+          <w:iCs/>
+          <w:color w:val="5F826B"/>
+        </w:rPr>
+        <w:br/>
+        <w:t xml:space="preserve">         * Nosso </w:t>
+      </w:r>
+      <w:proofErr w:type="spellStart"/>
+      <w:r>
+        <w:rPr>
+          <w:rFonts w:ascii="JetBrains Mono" w:hAnsi="JetBrains Mono" w:cs="JetBrains Mono"/>
+          <w:i/>
+          <w:iCs/>
+          <w:color w:val="5F826B"/>
+        </w:rPr>
+        <w:t>view</w:t>
+      </w:r>
+      <w:proofErr w:type="spellEnd"/>
+      <w:r>
+        <w:rPr>
+          <w:rFonts w:ascii="JetBrains Mono" w:hAnsi="JetBrains Mono" w:cs="JetBrains Mono"/>
+          <w:i/>
+          <w:iCs/>
+          <w:color w:val="5F826B"/>
+        </w:rPr>
+        <w:t xml:space="preserve"> </w:t>
+      </w:r>
+      <w:proofErr w:type="spellStart"/>
+      <w:r>
+        <w:rPr>
+          <w:rFonts w:ascii="JetBrains Mono" w:hAnsi="JetBrains Mono" w:cs="JetBrains Mono"/>
+          <w:i/>
+          <w:iCs/>
+          <w:color w:val="5F826B"/>
+        </w:rPr>
+        <w:t>Group</w:t>
+      </w:r>
+      <w:proofErr w:type="spellEnd"/>
+      <w:r>
+        <w:rPr>
+          <w:rFonts w:ascii="JetBrains Mono" w:hAnsi="JetBrains Mono" w:cs="JetBrains Mono"/>
+          <w:i/>
+          <w:iCs/>
+          <w:color w:val="5F826B"/>
+        </w:rPr>
+        <w:br/>
+        <w:t xml:space="preserve">         *      Vamos passar o </w:t>
+      </w:r>
+      <w:proofErr w:type="spellStart"/>
+      <w:r>
+        <w:rPr>
+          <w:rFonts w:ascii="JetBrains Mono" w:hAnsi="JetBrains Mono" w:cs="JetBrains Mono"/>
+          <w:i/>
+          <w:iCs/>
+          <w:color w:val="5F826B"/>
+        </w:rPr>
+        <w:t>proprio</w:t>
+      </w:r>
+      <w:proofErr w:type="spellEnd"/>
+      <w:r>
+        <w:rPr>
+          <w:rFonts w:ascii="JetBrains Mono" w:hAnsi="JetBrains Mono" w:cs="JetBrains Mono"/>
+          <w:i/>
+          <w:iCs/>
+          <w:color w:val="5F826B"/>
+        </w:rPr>
+        <w:t xml:space="preserve"> container, porque </w:t>
+      </w:r>
+      <w:proofErr w:type="spellStart"/>
+      <w:r>
+        <w:rPr>
+          <w:rFonts w:ascii="JetBrains Mono" w:hAnsi="JetBrains Mono" w:cs="JetBrains Mono"/>
+          <w:i/>
+          <w:iCs/>
+          <w:color w:val="5F826B"/>
+        </w:rPr>
+        <w:t>ja</w:t>
+      </w:r>
+      <w:proofErr w:type="spellEnd"/>
+      <w:r>
+        <w:rPr>
+          <w:rFonts w:ascii="JetBrains Mono" w:hAnsi="JetBrains Mono" w:cs="JetBrains Mono"/>
+          <w:i/>
+          <w:iCs/>
+          <w:color w:val="5F826B"/>
+        </w:rPr>
+        <w:t xml:space="preserve"> recebemos ele ali (l-18)</w:t>
+      </w:r>
+      <w:r>
+        <w:rPr>
+          <w:rFonts w:ascii="JetBrains Mono" w:hAnsi="JetBrains Mono" w:cs="JetBrains Mono"/>
+          <w:i/>
+          <w:iCs/>
+          <w:color w:val="5F826B"/>
+        </w:rPr>
+        <w:br/>
+        <w:t xml:space="preserve">         *      </w:t>
+      </w:r>
+      <w:proofErr w:type="spellStart"/>
+      <w:r>
+        <w:rPr>
+          <w:rFonts w:ascii="JetBrains Mono" w:hAnsi="JetBrains Mono" w:cs="JetBrains Mono"/>
+          <w:i/>
+          <w:iCs/>
+          <w:color w:val="5F826B"/>
+        </w:rPr>
+        <w:t>Oque</w:t>
+      </w:r>
+      <w:proofErr w:type="spellEnd"/>
+      <w:r>
+        <w:rPr>
+          <w:rFonts w:ascii="JetBrains Mono" w:hAnsi="JetBrains Mono" w:cs="JetBrains Mono"/>
+          <w:i/>
+          <w:iCs/>
+          <w:color w:val="5F826B"/>
+        </w:rPr>
+        <w:t xml:space="preserve"> é esse container? é nosso componente o </w:t>
+      </w:r>
+      <w:proofErr w:type="spellStart"/>
+      <w:r>
+        <w:rPr>
+          <w:rFonts w:ascii="JetBrains Mono" w:hAnsi="JetBrains Mono" w:cs="JetBrains Mono"/>
+          <w:i/>
+          <w:iCs/>
+          <w:color w:val="5F826B"/>
+        </w:rPr>
+        <w:t>fragmentContainer</w:t>
+      </w:r>
+      <w:proofErr w:type="spellEnd"/>
+      <w:r>
+        <w:rPr>
+          <w:rFonts w:ascii="JetBrains Mono" w:hAnsi="JetBrains Mono" w:cs="JetBrains Mono"/>
+          <w:i/>
+          <w:iCs/>
+          <w:color w:val="5F826B"/>
+        </w:rPr>
+        <w:br/>
+        <w:t xml:space="preserve">         *</w:t>
+      </w:r>
+      <w:r>
+        <w:rPr>
+          <w:rFonts w:ascii="JetBrains Mono" w:hAnsi="JetBrains Mono" w:cs="JetBrains Mono"/>
+          <w:i/>
+          <w:iCs/>
+          <w:color w:val="5F826B"/>
+        </w:rPr>
+        <w:br/>
+        <w:t xml:space="preserve">         * o Ultimo é o </w:t>
+      </w:r>
+      <w:proofErr w:type="spellStart"/>
+      <w:r>
+        <w:rPr>
+          <w:rFonts w:ascii="JetBrains Mono" w:hAnsi="JetBrains Mono" w:cs="JetBrains Mono"/>
+          <w:i/>
+          <w:iCs/>
+          <w:color w:val="5F826B"/>
+        </w:rPr>
+        <w:t>attchToRoot</w:t>
+      </w:r>
+      <w:proofErr w:type="spellEnd"/>
+      <w:r>
+        <w:rPr>
+          <w:rFonts w:ascii="JetBrains Mono" w:hAnsi="JetBrains Mono" w:cs="JetBrains Mono"/>
+          <w:i/>
+          <w:iCs/>
+          <w:color w:val="5F826B"/>
+        </w:rPr>
+        <w:t xml:space="preserve"> = anexar o elemento raiz</w:t>
+      </w:r>
+      <w:r>
+        <w:rPr>
+          <w:rFonts w:ascii="JetBrains Mono" w:hAnsi="JetBrains Mono" w:cs="JetBrains Mono"/>
+          <w:i/>
+          <w:iCs/>
+          <w:color w:val="5F826B"/>
+        </w:rPr>
+        <w:br/>
+      </w:r>
+      <w:r>
+        <w:rPr>
+          <w:rFonts w:ascii="JetBrains Mono" w:hAnsi="JetBrains Mono" w:cs="JetBrains Mono"/>
+          <w:i/>
+          <w:iCs/>
+          <w:color w:val="5F826B"/>
+        </w:rPr>
+        <w:lastRenderedPageBreak/>
+        <w:t xml:space="preserve">         *      false</w:t>
+      </w:r>
+      <w:r>
+        <w:rPr>
+          <w:rFonts w:ascii="JetBrains Mono" w:hAnsi="JetBrains Mono" w:cs="JetBrains Mono"/>
+          <w:i/>
+          <w:iCs/>
+          <w:color w:val="5F826B"/>
+        </w:rPr>
+        <w:br/>
+        <w:t xml:space="preserve">         *      Imagina que tem </w:t>
+      </w:r>
+      <w:proofErr w:type="spellStart"/>
+      <w:r>
+        <w:rPr>
+          <w:rFonts w:ascii="JetBrains Mono" w:hAnsi="JetBrains Mono" w:cs="JetBrains Mono"/>
+          <w:i/>
+          <w:iCs/>
+          <w:color w:val="5F826B"/>
+        </w:rPr>
+        <w:t>varios</w:t>
+      </w:r>
+      <w:proofErr w:type="spellEnd"/>
+      <w:r>
+        <w:rPr>
+          <w:rFonts w:ascii="JetBrains Mono" w:hAnsi="JetBrains Mono" w:cs="JetBrains Mono"/>
+          <w:i/>
+          <w:iCs/>
+          <w:color w:val="5F826B"/>
+        </w:rPr>
+        <w:t xml:space="preserve"> container(Fragmentos) na tela, podemos escolher de forma manual onde queremos colocar ele, mas </w:t>
+      </w:r>
+      <w:proofErr w:type="spellStart"/>
+      <w:r>
+        <w:rPr>
+          <w:rFonts w:ascii="JetBrains Mono" w:hAnsi="JetBrains Mono" w:cs="JetBrains Mono"/>
+          <w:i/>
+          <w:iCs/>
+          <w:color w:val="5F826B"/>
+        </w:rPr>
+        <w:t>nao</w:t>
+      </w:r>
+      <w:proofErr w:type="spellEnd"/>
+      <w:r>
+        <w:rPr>
+          <w:rFonts w:ascii="JetBrains Mono" w:hAnsi="JetBrains Mono" w:cs="JetBrains Mono"/>
+          <w:i/>
+          <w:iCs/>
+          <w:color w:val="5F826B"/>
+        </w:rPr>
+        <w:t xml:space="preserve"> queremos isso</w:t>
+      </w:r>
+      <w:r>
+        <w:rPr>
+          <w:rFonts w:ascii="JetBrains Mono" w:hAnsi="JetBrains Mono" w:cs="JetBrains Mono"/>
+          <w:i/>
+          <w:iCs/>
+          <w:color w:val="5F826B"/>
+        </w:rPr>
+        <w:br/>
+        <w:t xml:space="preserve">         *      Queremos deixar que ele coloque </w:t>
+      </w:r>
+      <w:proofErr w:type="spellStart"/>
+      <w:r>
+        <w:rPr>
+          <w:rFonts w:ascii="JetBrains Mono" w:hAnsi="JetBrains Mono" w:cs="JetBrains Mono"/>
+          <w:i/>
+          <w:iCs/>
+          <w:color w:val="5F826B"/>
+        </w:rPr>
+        <w:t>automatico</w:t>
+      </w:r>
+      <w:proofErr w:type="spellEnd"/>
+      <w:r>
+        <w:rPr>
+          <w:rFonts w:ascii="JetBrains Mono" w:hAnsi="JetBrains Mono" w:cs="JetBrains Mono"/>
+          <w:i/>
+          <w:iCs/>
+          <w:color w:val="5F826B"/>
+        </w:rPr>
+        <w:t xml:space="preserve">, </w:t>
+      </w:r>
+      <w:proofErr w:type="spellStart"/>
+      <w:r>
+        <w:rPr>
+          <w:rFonts w:ascii="JetBrains Mono" w:hAnsi="JetBrains Mono" w:cs="JetBrains Mono"/>
+          <w:i/>
+          <w:iCs/>
+          <w:color w:val="5F826B"/>
+        </w:rPr>
+        <w:t>ate</w:t>
+      </w:r>
+      <w:proofErr w:type="spellEnd"/>
+      <w:r>
+        <w:rPr>
+          <w:rFonts w:ascii="JetBrains Mono" w:hAnsi="JetBrains Mono" w:cs="JetBrains Mono"/>
+          <w:i/>
+          <w:iCs/>
+          <w:color w:val="5F826B"/>
+        </w:rPr>
+        <w:t xml:space="preserve"> porque só temos 1 Container na tela.</w:t>
+      </w:r>
+      <w:r>
+        <w:rPr>
+          <w:rFonts w:ascii="JetBrains Mono" w:hAnsi="JetBrains Mono" w:cs="JetBrains Mono"/>
+          <w:i/>
+          <w:iCs/>
+          <w:color w:val="5F826B"/>
+        </w:rPr>
+        <w:br/>
+        <w:t xml:space="preserve">         *</w:t>
+      </w:r>
+      <w:r>
+        <w:rPr>
+          <w:rFonts w:ascii="JetBrains Mono" w:hAnsi="JetBrains Mono" w:cs="JetBrains Mono"/>
+          <w:i/>
+          <w:iCs/>
+          <w:color w:val="5F826B"/>
+        </w:rPr>
+        <w:br/>
+        <w:t xml:space="preserve">         *      Se eu colocasse como TRUE</w:t>
+      </w:r>
+      <w:r>
+        <w:rPr>
+          <w:rFonts w:ascii="JetBrains Mono" w:hAnsi="JetBrains Mono" w:cs="JetBrains Mono"/>
+          <w:i/>
+          <w:iCs/>
+          <w:color w:val="5F826B"/>
+        </w:rPr>
+        <w:br/>
+        <w:t xml:space="preserve">         *      Seria eu mesmo que iria anexar de forma manual</w:t>
+      </w:r>
+      <w:r>
+        <w:rPr>
+          <w:rFonts w:ascii="JetBrains Mono" w:hAnsi="JetBrains Mono" w:cs="JetBrains Mono"/>
+          <w:i/>
+          <w:iCs/>
+          <w:color w:val="5F826B"/>
+        </w:rPr>
+        <w:br/>
+        <w:t xml:space="preserve">         */</w:t>
+      </w:r>
+      <w:r>
+        <w:rPr>
+          <w:rFonts w:ascii="JetBrains Mono" w:hAnsi="JetBrains Mono" w:cs="JetBrains Mono"/>
+          <w:i/>
+          <w:iCs/>
+          <w:color w:val="5F826B"/>
+        </w:rPr>
+        <w:br/>
+      </w:r>
+      <w:r>
+        <w:rPr>
+          <w:rFonts w:ascii="JetBrains Mono" w:hAnsi="JetBrains Mono" w:cs="JetBrains Mono"/>
+          <w:i/>
+          <w:iCs/>
+          <w:color w:val="5F826B"/>
+        </w:rPr>
+        <w:br/>
+      </w:r>
+      <w:r>
+        <w:rPr>
+          <w:rFonts w:ascii="JetBrains Mono" w:hAnsi="JetBrains Mono" w:cs="JetBrains Mono"/>
+          <w:i/>
+          <w:iCs/>
+          <w:color w:val="5F826B"/>
+        </w:rPr>
+        <w:br/>
+      </w:r>
+      <w:r>
+        <w:rPr>
+          <w:rFonts w:ascii="JetBrains Mono" w:hAnsi="JetBrains Mono" w:cs="JetBrains Mono"/>
+          <w:color w:val="7A7E85"/>
+        </w:rPr>
+        <w:t xml:space="preserve">//        </w:t>
+      </w:r>
+      <w:proofErr w:type="spellStart"/>
+      <w:r>
+        <w:rPr>
+          <w:rFonts w:ascii="JetBrains Mono" w:hAnsi="JetBrains Mono" w:cs="JetBrains Mono"/>
+          <w:color w:val="7A7E85"/>
+        </w:rPr>
+        <w:t>return</w:t>
+      </w:r>
+      <w:proofErr w:type="spellEnd"/>
+      <w:r>
+        <w:rPr>
+          <w:rFonts w:ascii="JetBrains Mono" w:hAnsi="JetBrains Mono" w:cs="JetBrains Mono"/>
+          <w:color w:val="7A7E85"/>
+        </w:rPr>
+        <w:t xml:space="preserve"> </w:t>
+      </w:r>
+      <w:proofErr w:type="spellStart"/>
+      <w:r>
+        <w:rPr>
+          <w:rFonts w:ascii="JetBrains Mono" w:hAnsi="JetBrains Mono" w:cs="JetBrains Mono"/>
+          <w:color w:val="7A7E85"/>
+        </w:rPr>
+        <w:t>inflater.inflate</w:t>
+      </w:r>
+      <w:proofErr w:type="spellEnd"/>
+      <w:r>
+        <w:rPr>
+          <w:rFonts w:ascii="JetBrains Mono" w:hAnsi="JetBrains Mono" w:cs="JetBrains Mono"/>
+          <w:color w:val="7A7E85"/>
+        </w:rPr>
+        <w:t>(</w:t>
+      </w:r>
+      <w:r>
+        <w:rPr>
+          <w:rFonts w:ascii="JetBrains Mono" w:hAnsi="JetBrains Mono" w:cs="JetBrains Mono"/>
+          <w:color w:val="7A7E85"/>
+        </w:rPr>
+        <w:br/>
+        <w:t xml:space="preserve">//            </w:t>
+      </w:r>
+      <w:proofErr w:type="spellStart"/>
+      <w:r>
+        <w:rPr>
+          <w:rFonts w:ascii="JetBrains Mono" w:hAnsi="JetBrains Mono" w:cs="JetBrains Mono"/>
+          <w:color w:val="7A7E85"/>
+        </w:rPr>
+        <w:t>R.layout.fragment_conversas</w:t>
+      </w:r>
+      <w:proofErr w:type="spellEnd"/>
+      <w:r>
+        <w:rPr>
+          <w:rFonts w:ascii="JetBrains Mono" w:hAnsi="JetBrains Mono" w:cs="JetBrains Mono"/>
+          <w:color w:val="7A7E85"/>
+        </w:rPr>
+        <w:t>,</w:t>
+      </w:r>
+      <w:r>
+        <w:rPr>
+          <w:rFonts w:ascii="JetBrains Mono" w:hAnsi="JetBrains Mono" w:cs="JetBrains Mono"/>
+          <w:color w:val="7A7E85"/>
+        </w:rPr>
+        <w:br/>
+        <w:t>//            container,</w:t>
+      </w:r>
+      <w:r>
+        <w:rPr>
+          <w:rFonts w:ascii="JetBrains Mono" w:hAnsi="JetBrains Mono" w:cs="JetBrains Mono"/>
+          <w:color w:val="7A7E85"/>
+        </w:rPr>
+        <w:br/>
+        <w:t>//            false</w:t>
+      </w:r>
+      <w:r>
+        <w:rPr>
+          <w:rFonts w:ascii="JetBrains Mono" w:hAnsi="JetBrains Mono" w:cs="JetBrains Mono"/>
+          <w:color w:val="7A7E85"/>
+        </w:rPr>
+        <w:br/>
+        <w:t>//</w:t>
+      </w:r>
+      <w:r>
+        <w:rPr>
+          <w:rFonts w:ascii="JetBrains Mono" w:hAnsi="JetBrains Mono" w:cs="JetBrains Mono"/>
+          <w:color w:val="7A7E85"/>
+        </w:rPr>
+        <w:br/>
+        <w:t>//        )</w:t>
+      </w:r>
+      <w:r>
+        <w:rPr>
+          <w:rFonts w:ascii="JetBrains Mono" w:hAnsi="JetBrains Mono" w:cs="JetBrains Mono"/>
+          <w:color w:val="7A7E85"/>
+        </w:rPr>
+        <w:br/>
+      </w:r>
+      <w:r>
+        <w:rPr>
+          <w:rFonts w:ascii="JetBrains Mono" w:hAnsi="JetBrains Mono" w:cs="JetBrains Mono"/>
+          <w:color w:val="7A7E85"/>
+        </w:rPr>
+        <w:br/>
+        <w:t xml:space="preserve">        </w:t>
+      </w:r>
+      <w:r>
+        <w:rPr>
+          <w:rFonts w:ascii="JetBrains Mono" w:hAnsi="JetBrains Mono" w:cs="JetBrains Mono"/>
+          <w:i/>
+          <w:iCs/>
+          <w:color w:val="5F826B"/>
+        </w:rPr>
+        <w:t>/**</w:t>
+      </w:r>
+      <w:r>
+        <w:rPr>
+          <w:rFonts w:ascii="JetBrains Mono" w:hAnsi="JetBrains Mono" w:cs="JetBrains Mono"/>
+          <w:i/>
+          <w:iCs/>
+          <w:color w:val="5F826B"/>
+        </w:rPr>
+        <w:br/>
+        <w:t xml:space="preserve">         * Podemos fazer dessa forma também, porque assim vamos ter os itens que estão dentro do  nosso </w:t>
+      </w:r>
+      <w:proofErr w:type="spellStart"/>
+      <w:r>
+        <w:rPr>
+          <w:rFonts w:ascii="JetBrains Mono" w:hAnsi="JetBrains Mono" w:cs="JetBrains Mono"/>
+          <w:i/>
+          <w:iCs/>
+          <w:color w:val="5F826B"/>
+        </w:rPr>
+        <w:t>fragment</w:t>
+      </w:r>
+      <w:proofErr w:type="spellEnd"/>
+      <w:r>
+        <w:rPr>
+          <w:rFonts w:ascii="JetBrains Mono" w:hAnsi="JetBrains Mono" w:cs="JetBrains Mono"/>
+          <w:i/>
+          <w:iCs/>
+          <w:color w:val="5F826B"/>
+        </w:rPr>
+        <w:br/>
+        <w:t xml:space="preserve">         */</w:t>
+      </w:r>
+      <w:r>
+        <w:rPr>
+          <w:rFonts w:ascii="JetBrains Mono" w:hAnsi="JetBrains Mono" w:cs="JetBrains Mono"/>
+          <w:i/>
+          <w:iCs/>
+          <w:color w:val="5F826B"/>
+        </w:rPr>
+        <w:br/>
+      </w:r>
+      <w:r>
+        <w:rPr>
+          <w:rFonts w:ascii="JetBrains Mono" w:hAnsi="JetBrains Mono" w:cs="JetBrains Mono"/>
+          <w:i/>
+          <w:iCs/>
+          <w:color w:val="5F826B"/>
+        </w:rPr>
+        <w:br/>
+        <w:t xml:space="preserve">        </w:t>
+      </w:r>
+      <w:r>
+        <w:rPr>
+          <w:rFonts w:ascii="JetBrains Mono" w:hAnsi="JetBrains Mono" w:cs="JetBrains Mono"/>
+          <w:color w:val="CF8E6D"/>
+        </w:rPr>
+        <w:t xml:space="preserve">val </w:t>
+      </w:r>
+      <w:proofErr w:type="spellStart"/>
+      <w:r>
+        <w:rPr>
+          <w:rFonts w:ascii="JetBrains Mono" w:hAnsi="JetBrains Mono" w:cs="JetBrains Mono"/>
+          <w:color w:val="BCBEC4"/>
+        </w:rPr>
+        <w:t>view</w:t>
+      </w:r>
+      <w:proofErr w:type="spellEnd"/>
+      <w:r>
+        <w:rPr>
+          <w:rFonts w:ascii="JetBrains Mono" w:hAnsi="JetBrains Mono" w:cs="JetBrains Mono"/>
+          <w:color w:val="BCBEC4"/>
+        </w:rPr>
+        <w:t xml:space="preserve"> = </w:t>
+      </w:r>
+      <w:proofErr w:type="spellStart"/>
+      <w:r>
+        <w:rPr>
+          <w:rFonts w:ascii="JetBrains Mono" w:hAnsi="JetBrains Mono" w:cs="JetBrains Mono"/>
+          <w:color w:val="BCBEC4"/>
+        </w:rPr>
+        <w:t>inflater.inflate</w:t>
+      </w:r>
+      <w:proofErr w:type="spellEnd"/>
+      <w:r>
+        <w:rPr>
+          <w:rFonts w:ascii="JetBrains Mono" w:hAnsi="JetBrains Mono" w:cs="JetBrains Mono"/>
+          <w:color w:val="BCBEC4"/>
+        </w:rPr>
+        <w:t>(</w:t>
+      </w:r>
+      <w:r>
+        <w:rPr>
+          <w:rFonts w:ascii="JetBrains Mono" w:hAnsi="JetBrains Mono" w:cs="JetBrains Mono"/>
+          <w:color w:val="BCBEC4"/>
+        </w:rPr>
+        <w:br/>
+        <w:t xml:space="preserve">            </w:t>
+      </w:r>
+      <w:proofErr w:type="spellStart"/>
+      <w:r>
+        <w:rPr>
+          <w:rFonts w:ascii="JetBrains Mono" w:hAnsi="JetBrains Mono" w:cs="JetBrains Mono"/>
+          <w:color w:val="BCBEC4"/>
+        </w:rPr>
+        <w:t>R.layout.</w:t>
+      </w:r>
+      <w:r>
+        <w:rPr>
+          <w:rFonts w:ascii="JetBrains Mono" w:hAnsi="JetBrains Mono" w:cs="JetBrains Mono"/>
+          <w:i/>
+          <w:iCs/>
+          <w:color w:val="C77DBB"/>
+        </w:rPr>
+        <w:t>fragment_conversas</w:t>
+      </w:r>
+      <w:proofErr w:type="spellEnd"/>
+      <w:r>
+        <w:rPr>
+          <w:rFonts w:ascii="JetBrains Mono" w:hAnsi="JetBrains Mono" w:cs="JetBrains Mono"/>
+          <w:color w:val="BCBEC4"/>
+        </w:rPr>
+        <w:t>,</w:t>
+      </w:r>
+      <w:r>
+        <w:rPr>
+          <w:rFonts w:ascii="JetBrains Mono" w:hAnsi="JetBrains Mono" w:cs="JetBrains Mono"/>
+          <w:color w:val="BCBEC4"/>
+        </w:rPr>
+        <w:br/>
+        <w:t xml:space="preserve">            container,</w:t>
+      </w:r>
+      <w:r>
+        <w:rPr>
+          <w:rFonts w:ascii="JetBrains Mono" w:hAnsi="JetBrains Mono" w:cs="JetBrains Mono"/>
+          <w:color w:val="BCBEC4"/>
+        </w:rPr>
+        <w:br/>
+        <w:t xml:space="preserve">            </w:t>
+      </w:r>
+      <w:r>
+        <w:rPr>
+          <w:rFonts w:ascii="JetBrains Mono" w:hAnsi="JetBrains Mono" w:cs="JetBrains Mono"/>
+          <w:color w:val="CF8E6D"/>
+        </w:rPr>
+        <w:t>false</w:t>
+      </w:r>
+      <w:r>
+        <w:rPr>
+          <w:rFonts w:ascii="JetBrains Mono" w:hAnsi="JetBrains Mono" w:cs="JetBrains Mono"/>
+          <w:color w:val="CF8E6D"/>
+        </w:rPr>
+        <w:br/>
+      </w:r>
+      <w:r>
+        <w:rPr>
+          <w:rFonts w:ascii="JetBrains Mono" w:hAnsi="JetBrains Mono" w:cs="JetBrains Mono"/>
+          <w:color w:val="CF8E6D"/>
+        </w:rPr>
+        <w:br/>
+        <w:t xml:space="preserve">        </w:t>
+      </w:r>
+      <w:r>
+        <w:rPr>
+          <w:rFonts w:ascii="JetBrains Mono" w:hAnsi="JetBrains Mono" w:cs="JetBrains Mono"/>
+          <w:color w:val="BCBEC4"/>
+        </w:rPr>
+        <w:t>)</w:t>
+      </w:r>
+      <w:r>
+        <w:rPr>
+          <w:rFonts w:ascii="JetBrains Mono" w:hAnsi="JetBrains Mono" w:cs="JetBrains Mono"/>
+          <w:color w:val="BCBEC4"/>
+        </w:rPr>
+        <w:br/>
+        <w:t xml:space="preserve">        </w:t>
+      </w:r>
+      <w:r>
+        <w:rPr>
+          <w:rFonts w:ascii="JetBrains Mono" w:hAnsi="JetBrains Mono" w:cs="JetBrains Mono"/>
+          <w:color w:val="BCBEC4"/>
+        </w:rPr>
+        <w:br/>
+        <w:t xml:space="preserve">        </w:t>
+      </w:r>
+      <w:proofErr w:type="spellStart"/>
+      <w:r>
+        <w:rPr>
+          <w:rFonts w:ascii="JetBrains Mono" w:hAnsi="JetBrains Mono" w:cs="JetBrains Mono"/>
+          <w:color w:val="BCBEC4"/>
+        </w:rPr>
+        <w:t>view.findViewById</w:t>
+      </w:r>
+      <w:proofErr w:type="spellEnd"/>
+      <w:r>
+        <w:rPr>
+          <w:rFonts w:ascii="JetBrains Mono" w:hAnsi="JetBrains Mono" w:cs="JetBrains Mono"/>
+          <w:color w:val="BCBEC4"/>
+        </w:rPr>
+        <w:t>&lt;</w:t>
+      </w:r>
+      <w:proofErr w:type="spellStart"/>
+      <w:r>
+        <w:rPr>
+          <w:rFonts w:ascii="JetBrains Mono" w:hAnsi="JetBrains Mono" w:cs="JetBrains Mono"/>
+          <w:color w:val="BCBEC4"/>
+        </w:rPr>
+        <w:t>TextView</w:t>
+      </w:r>
+      <w:proofErr w:type="spellEnd"/>
+      <w:r>
+        <w:rPr>
+          <w:rFonts w:ascii="JetBrains Mono" w:hAnsi="JetBrains Mono" w:cs="JetBrains Mono"/>
+          <w:color w:val="BCBEC4"/>
+        </w:rPr>
+        <w:t>&gt;(</w:t>
+      </w:r>
+      <w:proofErr w:type="spellStart"/>
+      <w:r>
+        <w:rPr>
+          <w:rFonts w:ascii="JetBrains Mono" w:hAnsi="JetBrains Mono" w:cs="JetBrains Mono"/>
+          <w:color w:val="BCBEC4"/>
+        </w:rPr>
+        <w:t>R.id.</w:t>
+      </w:r>
+      <w:r>
+        <w:rPr>
+          <w:rFonts w:ascii="JetBrains Mono" w:hAnsi="JetBrains Mono" w:cs="JetBrains Mono"/>
+          <w:i/>
+          <w:iCs/>
+          <w:color w:val="C77DBB"/>
+        </w:rPr>
+        <w:t>text_Conversa</w:t>
+      </w:r>
+      <w:proofErr w:type="spellEnd"/>
+      <w:r>
+        <w:rPr>
+          <w:rFonts w:ascii="JetBrains Mono" w:hAnsi="JetBrains Mono" w:cs="JetBrains Mono"/>
+          <w:color w:val="BCBEC4"/>
+        </w:rPr>
+        <w:t>).</w:t>
+      </w:r>
+      <w:proofErr w:type="spellStart"/>
+      <w:r>
+        <w:rPr>
+          <w:rFonts w:ascii="JetBrains Mono" w:hAnsi="JetBrains Mono" w:cs="JetBrains Mono"/>
+          <w:i/>
+          <w:iCs/>
+          <w:color w:val="C77DBB"/>
+        </w:rPr>
+        <w:t>text</w:t>
+      </w:r>
+      <w:proofErr w:type="spellEnd"/>
+      <w:r>
+        <w:rPr>
+          <w:rFonts w:ascii="JetBrains Mono" w:hAnsi="JetBrains Mono" w:cs="JetBrains Mono"/>
+          <w:i/>
+          <w:iCs/>
+          <w:color w:val="C77DBB"/>
+        </w:rPr>
+        <w:t xml:space="preserve"> </w:t>
+      </w:r>
+      <w:r>
+        <w:rPr>
+          <w:rFonts w:ascii="JetBrains Mono" w:hAnsi="JetBrains Mono" w:cs="JetBrains Mono"/>
+          <w:color w:val="BCBEC4"/>
+        </w:rPr>
+        <w:t xml:space="preserve">= </w:t>
+      </w:r>
+      <w:r>
+        <w:rPr>
+          <w:rFonts w:ascii="JetBrains Mono" w:hAnsi="JetBrains Mono" w:cs="JetBrains Mono"/>
+          <w:color w:val="6AAB73"/>
+        </w:rPr>
+        <w:t>"Alterando o texto"</w:t>
+      </w:r>
+      <w:r>
+        <w:rPr>
+          <w:rFonts w:ascii="JetBrains Mono" w:hAnsi="JetBrains Mono" w:cs="JetBrains Mono"/>
+          <w:color w:val="6AAB73"/>
+        </w:rPr>
+        <w:br/>
+      </w:r>
+      <w:r>
+        <w:rPr>
+          <w:rFonts w:ascii="JetBrains Mono" w:hAnsi="JetBrains Mono" w:cs="JetBrains Mono"/>
+          <w:color w:val="6AAB73"/>
+        </w:rPr>
+        <w:br/>
+        <w:t xml:space="preserve">        </w:t>
+      </w:r>
+      <w:proofErr w:type="spellStart"/>
+      <w:r>
+        <w:rPr>
+          <w:rFonts w:ascii="JetBrains Mono" w:hAnsi="JetBrains Mono" w:cs="JetBrains Mono"/>
+          <w:color w:val="CF8E6D"/>
+        </w:rPr>
+        <w:t>return</w:t>
+      </w:r>
+      <w:proofErr w:type="spellEnd"/>
+      <w:r>
+        <w:rPr>
+          <w:rFonts w:ascii="JetBrains Mono" w:hAnsi="JetBrains Mono" w:cs="JetBrains Mono"/>
+          <w:color w:val="CF8E6D"/>
+        </w:rPr>
+        <w:t xml:space="preserve"> </w:t>
+      </w:r>
+      <w:proofErr w:type="spellStart"/>
+      <w:r>
+        <w:rPr>
+          <w:rFonts w:ascii="JetBrains Mono" w:hAnsi="JetBrains Mono" w:cs="JetBrains Mono"/>
+          <w:color w:val="BCBEC4"/>
+        </w:rPr>
+        <w:t>view</w:t>
+      </w:r>
+      <w:proofErr w:type="spellEnd"/>
+      <w:r>
+        <w:rPr>
+          <w:rFonts w:ascii="JetBrains Mono" w:hAnsi="JetBrains Mono" w:cs="JetBrains Mono"/>
+          <w:color w:val="BCBEC4"/>
+        </w:rPr>
+        <w:br/>
+      </w:r>
+      <w:r>
+        <w:rPr>
+          <w:rFonts w:ascii="JetBrains Mono" w:hAnsi="JetBrains Mono" w:cs="JetBrains Mono"/>
+          <w:color w:val="BCBEC4"/>
+        </w:rPr>
+        <w:br/>
+        <w:t xml:space="preserve">        </w:t>
+      </w:r>
+      <w:r>
+        <w:rPr>
+          <w:rFonts w:ascii="JetBrains Mono" w:hAnsi="JetBrains Mono" w:cs="JetBrains Mono"/>
+          <w:i/>
+          <w:iCs/>
+          <w:color w:val="5F826B"/>
+        </w:rPr>
+        <w:t>/**</w:t>
+      </w:r>
+      <w:r>
+        <w:rPr>
+          <w:rFonts w:ascii="JetBrains Mono" w:hAnsi="JetBrains Mono" w:cs="JetBrains Mono"/>
+          <w:i/>
+          <w:iCs/>
+          <w:color w:val="5F826B"/>
+        </w:rPr>
+        <w:br/>
+        <w:t xml:space="preserve">         * Agora imagina que queremos acessar o conversa</w:t>
+      </w:r>
+      <w:r>
+        <w:rPr>
+          <w:rFonts w:ascii="JetBrains Mono" w:hAnsi="JetBrains Mono" w:cs="JetBrains Mono"/>
+          <w:i/>
+          <w:iCs/>
+          <w:color w:val="5F826B"/>
+        </w:rPr>
+        <w:br/>
+        <w:t xml:space="preserve">         */</w:t>
+      </w:r>
+      <w:r>
+        <w:rPr>
+          <w:rFonts w:ascii="JetBrains Mono" w:hAnsi="JetBrains Mono" w:cs="JetBrains Mono"/>
+          <w:i/>
+          <w:iCs/>
+          <w:color w:val="5F826B"/>
+        </w:rPr>
+        <w:br/>
+      </w:r>
+      <w:r>
+        <w:rPr>
+          <w:rFonts w:ascii="JetBrains Mono" w:hAnsi="JetBrains Mono" w:cs="JetBrains Mono"/>
+          <w:i/>
+          <w:iCs/>
+          <w:color w:val="5F826B"/>
+        </w:rPr>
+        <w:br/>
+      </w:r>
+      <w:r>
+        <w:rPr>
+          <w:rFonts w:ascii="JetBrains Mono" w:hAnsi="JetBrains Mono" w:cs="JetBrains Mono"/>
+          <w:i/>
+          <w:iCs/>
+          <w:color w:val="5F826B"/>
+        </w:rPr>
+        <w:br/>
+        <w:t xml:space="preserve">    </w:t>
+      </w:r>
+      <w:r>
+        <w:rPr>
+          <w:rFonts w:ascii="JetBrains Mono" w:hAnsi="JetBrains Mono" w:cs="JetBrains Mono"/>
+          <w:color w:val="BCBEC4"/>
+        </w:rPr>
+        <w:t>}</w:t>
+      </w:r>
+      <w:r>
+        <w:rPr>
+          <w:rFonts w:ascii="JetBrains Mono" w:hAnsi="JetBrains Mono" w:cs="JetBrains Mono"/>
+          <w:color w:val="BCBEC4"/>
+        </w:rPr>
+        <w:br/>
+      </w:r>
+      <w:r>
+        <w:rPr>
+          <w:rFonts w:ascii="JetBrains Mono" w:hAnsi="JetBrains Mono" w:cs="JetBrains Mono"/>
+          <w:color w:val="BCBEC4"/>
+        </w:rPr>
+        <w:br/>
+        <w:t>}</w:t>
+      </w:r>
+    </w:p>
+    <w:p/>
     <w:sectPr>
       <w:pgSz w:w="11906" w:h="16838"/>
       <w:pgMar w:top="1417" w:right="1701" w:bottom="1417" w:left="1701" w:header="708" w:footer="708" w:gutter="0"/>
@@ -1036,6 +5253,56 @@
       <w:szCs w:val="26"/>
     </w:rPr>
   </w:style>
+  <w:style w:type="paragraph" w:styleId="Pr-formataoHTML">
+    <w:name w:val="HTML Preformatted"/>
+    <w:basedOn w:val="Normal"/>
+    <w:link w:val="Pr-formataoHTMLChar"/>
+    <w:uiPriority w:val="99"/>
+    <w:semiHidden/>
+    <w:unhideWhenUsed/>
+    <w:rsid w:val="00F82707"/>
+    <w:pPr>
+      <w:tabs>
+        <w:tab w:val="left" w:pos="916"/>
+        <w:tab w:val="left" w:pos="1832"/>
+        <w:tab w:val="left" w:pos="2748"/>
+        <w:tab w:val="left" w:pos="3664"/>
+        <w:tab w:val="left" w:pos="4580"/>
+        <w:tab w:val="left" w:pos="5496"/>
+        <w:tab w:val="left" w:pos="6412"/>
+        <w:tab w:val="left" w:pos="7328"/>
+        <w:tab w:val="left" w:pos="8244"/>
+        <w:tab w:val="left" w:pos="9160"/>
+        <w:tab w:val="left" w:pos="10076"/>
+        <w:tab w:val="left" w:pos="10992"/>
+        <w:tab w:val="left" w:pos="11908"/>
+        <w:tab w:val="left" w:pos="12824"/>
+        <w:tab w:val="left" w:pos="13740"/>
+        <w:tab w:val="left" w:pos="14656"/>
+      </w:tabs>
+      <w:spacing w:after="0" w:line="240" w:lineRule="auto"/>
+    </w:pPr>
+    <w:rPr>
+      <w:rFonts w:ascii="Courier New" w:eastAsia="Times New Roman" w:hAnsi="Courier New" w:cs="Courier New"/>
+      <w:sz w:val="20"/>
+      <w:szCs w:val="20"/>
+      <w:lang w:eastAsia="pt-BR"/>
+    </w:rPr>
+  </w:style>
+  <w:style w:type="character" w:customStyle="1" w:styleId="Pr-formataoHTMLChar">
+    <w:name w:val="Pré-formatação HTML Char"/>
+    <w:basedOn w:val="Fontepargpadro"/>
+    <w:link w:val="Pr-formataoHTML"/>
+    <w:uiPriority w:val="99"/>
+    <w:semiHidden/>
+    <w:rsid w:val="00F82707"/>
+    <w:rPr>
+      <w:rFonts w:ascii="Courier New" w:eastAsia="Times New Roman" w:hAnsi="Courier New" w:cs="Courier New"/>
+      <w:sz w:val="20"/>
+      <w:szCs w:val="20"/>
+      <w:lang w:eastAsia="pt-BR"/>
+    </w:rPr>
+  </w:style>
 </w:styles>
 </file>
 

</xml_diff>